<commit_message>
notes till section added
</commit_message>
<xml_diff>
--- a/notes/notes.docx
+++ b/notes/notes.docx
@@ -2402,7 +2402,14 @@
           <w:rFonts w:ascii="DejaVu Sans" w:hAnsi="DejaVu Sans"/>
           <w:color w:val="000000"/>
         </w:rPr>
-        <w:t>If {</w:t>
+        <w:t>i</w:t>
+      </w:r>
+      <w:r>
+        <w:rPr>
+          <w:rFonts w:ascii="DejaVu Sans" w:hAnsi="DejaVu Sans"/>
+          <w:color w:val="000000"/>
+        </w:rPr>
+        <w:t>f {</w:t>
       </w:r>
     </w:p>
     <w:p>
@@ -2521,6 +2528,1130 @@
           <w:color w:val="000000"/>
         </w:rPr>
         <w:t xml:space="preserve"> is a program that will help you to visually compare and merge files on any operating system.</w:t>
+      </w:r>
+    </w:p>
+    <w:p>
+      <w:pPr>
+        <w:rPr>
+          <w:rFonts w:ascii="DejaVu Sans" w:hAnsi="DejaVu Sans"/>
+          <w:color w:val="000000"/>
+        </w:rPr>
+      </w:pPr>
+    </w:p>
+    <w:p>
+      <w:pPr>
+        <w:rPr>
+          <w:rFonts w:ascii="DejaVu Sans" w:hAnsi="DejaVu Sans"/>
+          <w:color w:val="000000"/>
+        </w:rPr>
+      </w:pPr>
+      <w:r>
+        <w:rPr>
+          <w:rFonts w:ascii="DejaVu Sans" w:hAnsi="DejaVu Sans"/>
+          <w:color w:val="000000"/>
+        </w:rPr>
+        <w:t>switch(</w:t>
+      </w:r>
+      <w:proofErr w:type="spellStart"/>
+      <w:r>
+        <w:rPr>
+          <w:rFonts w:ascii="DejaVu Sans" w:hAnsi="DejaVu Sans"/>
+          <w:color w:val="000000"/>
+        </w:rPr>
+        <w:t>switchValue</w:t>
+      </w:r>
+      <w:proofErr w:type="spellEnd"/>
+      <w:r>
+        <w:rPr>
+          <w:rFonts w:ascii="DejaVu Sans" w:hAnsi="DejaVu Sans"/>
+          <w:color w:val="000000"/>
+        </w:rPr>
+        <w:t>) {</w:t>
+      </w:r>
+    </w:p>
+    <w:p>
+      <w:pPr>
+        <w:rPr>
+          <w:rFonts w:ascii="DejaVu Sans" w:hAnsi="DejaVu Sans"/>
+          <w:color w:val="000000"/>
+        </w:rPr>
+      </w:pPr>
+      <w:r>
+        <w:rPr>
+          <w:rFonts w:ascii="DejaVu Sans" w:hAnsi="DejaVu Sans"/>
+          <w:color w:val="000000"/>
+        </w:rPr>
+        <w:tab/>
+        <w:t>case 1:</w:t>
+      </w:r>
+    </w:p>
+    <w:p>
+      <w:pPr>
+        <w:rPr>
+          <w:rFonts w:ascii="DejaVu Sans" w:hAnsi="DejaVu Sans"/>
+          <w:color w:val="000000"/>
+        </w:rPr>
+      </w:pPr>
+      <w:r>
+        <w:rPr>
+          <w:rFonts w:ascii="DejaVu Sans" w:hAnsi="DejaVu Sans"/>
+          <w:color w:val="000000"/>
+        </w:rPr>
+        <w:tab/>
+      </w:r>
+      <w:r>
+        <w:rPr>
+          <w:rFonts w:ascii="DejaVu Sans" w:hAnsi="DejaVu Sans"/>
+          <w:color w:val="000000"/>
+        </w:rPr>
+        <w:tab/>
+      </w:r>
+      <w:proofErr w:type="spellStart"/>
+      <w:r>
+        <w:rPr>
+          <w:rFonts w:ascii="DejaVu Sans" w:hAnsi="DejaVu Sans"/>
+          <w:color w:val="000000"/>
+        </w:rPr>
+        <w:t>System.out</w:t>
+      </w:r>
+      <w:proofErr w:type="spellEnd"/>
+      <w:r>
+        <w:rPr>
+          <w:rFonts w:ascii="DejaVu Sans" w:hAnsi="DejaVu Sans"/>
+          <w:color w:val="000000"/>
+        </w:rPr>
+        <w:t>…</w:t>
+      </w:r>
+      <w:proofErr w:type="gramStart"/>
+      <w:r>
+        <w:rPr>
+          <w:rFonts w:ascii="DejaVu Sans" w:hAnsi="DejaVu Sans"/>
+          <w:color w:val="000000"/>
+        </w:rPr>
+        <w:t>.;</w:t>
+      </w:r>
+      <w:proofErr w:type="gramEnd"/>
+    </w:p>
+    <w:p>
+      <w:pPr>
+        <w:rPr>
+          <w:rFonts w:ascii="DejaVu Sans" w:hAnsi="DejaVu Sans"/>
+          <w:color w:val="000000"/>
+        </w:rPr>
+      </w:pPr>
+      <w:r>
+        <w:rPr>
+          <w:rFonts w:ascii="DejaVu Sans" w:hAnsi="DejaVu Sans"/>
+          <w:color w:val="000000"/>
+        </w:rPr>
+        <w:tab/>
+      </w:r>
+      <w:r>
+        <w:rPr>
+          <w:rFonts w:ascii="DejaVu Sans" w:hAnsi="DejaVu Sans"/>
+          <w:color w:val="000000"/>
+        </w:rPr>
+        <w:tab/>
+      </w:r>
+      <w:proofErr w:type="gramStart"/>
+      <w:r>
+        <w:rPr>
+          <w:rFonts w:ascii="DejaVu Sans" w:hAnsi="DejaVu Sans"/>
+          <w:color w:val="000000"/>
+        </w:rPr>
+        <w:t>break;</w:t>
+      </w:r>
+      <w:proofErr w:type="gramEnd"/>
+    </w:p>
+    <w:p>
+      <w:pPr>
+        <w:rPr>
+          <w:rFonts w:ascii="DejaVu Sans" w:hAnsi="DejaVu Sans"/>
+          <w:color w:val="000000"/>
+        </w:rPr>
+      </w:pPr>
+      <w:r>
+        <w:rPr>
+          <w:rFonts w:ascii="DejaVu Sans" w:hAnsi="DejaVu Sans"/>
+          <w:color w:val="000000"/>
+        </w:rPr>
+        <w:tab/>
+        <w:t xml:space="preserve">case </w:t>
+      </w:r>
+      <w:proofErr w:type="gramStart"/>
+      <w:r>
+        <w:rPr>
+          <w:rFonts w:ascii="DejaVu Sans" w:hAnsi="DejaVu Sans"/>
+          <w:color w:val="000000"/>
+        </w:rPr>
+        <w:t>2:case</w:t>
+      </w:r>
+      <w:proofErr w:type="gramEnd"/>
+      <w:r>
+        <w:rPr>
+          <w:rFonts w:ascii="DejaVu Sans" w:hAnsi="DejaVu Sans"/>
+          <w:color w:val="000000"/>
+        </w:rPr>
+        <w:t xml:space="preserve"> 3:case 4:</w:t>
+      </w:r>
+      <w:r>
+        <w:rPr>
+          <w:rFonts w:ascii="DejaVu Sans" w:hAnsi="DejaVu Sans"/>
+          <w:color w:val="000000"/>
+        </w:rPr>
+        <w:tab/>
+      </w:r>
+      <w:r>
+        <w:rPr>
+          <w:rFonts w:ascii="DejaVu Sans" w:hAnsi="DejaVu Sans"/>
+          <w:color w:val="000000"/>
+        </w:rPr>
+        <w:tab/>
+        <w:t>//to use multiple cases</w:t>
+      </w:r>
+    </w:p>
+    <w:p>
+      <w:pPr>
+        <w:rPr>
+          <w:rFonts w:ascii="DejaVu Sans" w:hAnsi="DejaVu Sans"/>
+          <w:color w:val="000000"/>
+        </w:rPr>
+      </w:pPr>
+      <w:r>
+        <w:rPr>
+          <w:rFonts w:ascii="DejaVu Sans" w:hAnsi="DejaVu Sans"/>
+          <w:color w:val="000000"/>
+        </w:rPr>
+        <w:tab/>
+        <w:t>default:</w:t>
+      </w:r>
+    </w:p>
+    <w:p>
+      <w:pPr>
+        <w:rPr>
+          <w:rFonts w:ascii="DejaVu Sans" w:hAnsi="DejaVu Sans"/>
+          <w:color w:val="000000"/>
+        </w:rPr>
+      </w:pPr>
+      <w:r>
+        <w:rPr>
+          <w:rFonts w:ascii="DejaVu Sans" w:hAnsi="DejaVu Sans"/>
+          <w:color w:val="000000"/>
+        </w:rPr>
+        <w:tab/>
+      </w:r>
+      <w:r>
+        <w:rPr>
+          <w:rFonts w:ascii="DejaVu Sans" w:hAnsi="DejaVu Sans"/>
+          <w:color w:val="000000"/>
+        </w:rPr>
+        <w:tab/>
+      </w:r>
+      <w:proofErr w:type="gramStart"/>
+      <w:r>
+        <w:rPr>
+          <w:rFonts w:ascii="DejaVu Sans" w:hAnsi="DejaVu Sans"/>
+          <w:color w:val="000000"/>
+        </w:rPr>
+        <w:t>break;</w:t>
+      </w:r>
+      <w:proofErr w:type="gramEnd"/>
+    </w:p>
+    <w:p>
+      <w:pPr>
+        <w:rPr>
+          <w:rFonts w:ascii="DejaVu Sans" w:hAnsi="DejaVu Sans"/>
+          <w:color w:val="000000"/>
+        </w:rPr>
+      </w:pPr>
+      <w:r>
+        <w:rPr>
+          <w:rFonts w:ascii="DejaVu Sans" w:hAnsi="DejaVu Sans"/>
+          <w:color w:val="000000"/>
+        </w:rPr>
+        <w:t>}</w:t>
+      </w:r>
+    </w:p>
+    <w:p>
+      <w:pPr>
+        <w:rPr>
+          <w:rFonts w:ascii="DejaVu Sans" w:hAnsi="DejaVu Sans"/>
+          <w:color w:val="000000"/>
+        </w:rPr>
+      </w:pPr>
+      <w:r>
+        <w:rPr>
+          <w:rFonts w:ascii="DejaVu Sans" w:hAnsi="DejaVu Sans"/>
+          <w:color w:val="000000"/>
+        </w:rPr>
+        <w:t>It can be used for byte, char, short, int</w:t>
+      </w:r>
+    </w:p>
+    <w:p>
+      <w:pPr>
+        <w:rPr>
+          <w:rFonts w:ascii="DejaVu Sans" w:hAnsi="DejaVu Sans"/>
+          <w:color w:val="000000"/>
+        </w:rPr>
+      </w:pPr>
+    </w:p>
+    <w:p>
+      <w:pPr>
+        <w:rPr>
+          <w:rFonts w:ascii="DejaVu Sans" w:hAnsi="DejaVu Sans"/>
+          <w:color w:val="000000"/>
+        </w:rPr>
+      </w:pPr>
+      <w:r>
+        <w:rPr>
+          <w:rFonts w:ascii="DejaVu Sans" w:hAnsi="DejaVu Sans"/>
+          <w:color w:val="000000"/>
+        </w:rPr>
+        <w:t>To covert a string into lower-case:</w:t>
+      </w:r>
+    </w:p>
+    <w:p>
+      <w:pPr>
+        <w:rPr>
+          <w:rFonts w:ascii="DejaVu Sans" w:hAnsi="DejaVu Sans"/>
+          <w:color w:val="000000"/>
+        </w:rPr>
+      </w:pPr>
+      <w:r>
+        <w:rPr>
+          <w:rFonts w:ascii="DejaVu Sans" w:hAnsi="DejaVu Sans"/>
+          <w:color w:val="000000"/>
+        </w:rPr>
+        <w:tab/>
+        <w:t xml:space="preserve">month </w:t>
+      </w:r>
+      <w:proofErr w:type="gramStart"/>
+      <w:r>
+        <w:rPr>
+          <w:rFonts w:ascii="DejaVu Sans" w:hAnsi="DejaVu Sans"/>
+          <w:color w:val="000000"/>
+        </w:rPr>
+        <w:t>=  January</w:t>
+      </w:r>
+      <w:proofErr w:type="gramEnd"/>
+      <w:r>
+        <w:rPr>
+          <w:rFonts w:ascii="DejaVu Sans" w:hAnsi="DejaVu Sans"/>
+          <w:color w:val="000000"/>
+        </w:rPr>
+        <w:t>;</w:t>
+      </w:r>
+    </w:p>
+    <w:p>
+      <w:pPr>
+        <w:rPr>
+          <w:rFonts w:ascii="DejaVu Sans" w:hAnsi="DejaVu Sans"/>
+          <w:color w:val="000000"/>
+        </w:rPr>
+      </w:pPr>
+      <w:r>
+        <w:rPr>
+          <w:rFonts w:ascii="DejaVu Sans" w:hAnsi="DejaVu Sans"/>
+          <w:color w:val="000000"/>
+        </w:rPr>
+        <w:tab/>
+      </w:r>
+      <w:proofErr w:type="spellStart"/>
+      <w:proofErr w:type="gramStart"/>
+      <w:r>
+        <w:rPr>
+          <w:rFonts w:ascii="DejaVu Sans" w:hAnsi="DejaVu Sans"/>
+          <w:color w:val="000000"/>
+        </w:rPr>
+        <w:t>month.toLowerCase</w:t>
+      </w:r>
+      <w:proofErr w:type="spellEnd"/>
+      <w:proofErr w:type="gramEnd"/>
+      <w:r>
+        <w:rPr>
+          <w:rFonts w:ascii="DejaVu Sans" w:hAnsi="DejaVu Sans"/>
+          <w:color w:val="000000"/>
+        </w:rPr>
+        <w:t>();</w:t>
+      </w:r>
+    </w:p>
+    <w:p>
+      <w:pPr>
+        <w:rPr>
+          <w:rFonts w:ascii="DejaVu Sans" w:hAnsi="DejaVu Sans"/>
+          <w:color w:val="000000"/>
+        </w:rPr>
+      </w:pPr>
+    </w:p>
+    <w:p>
+      <w:pPr>
+        <w:rPr>
+          <w:rFonts w:ascii="DejaVu Sans" w:hAnsi="DejaVu Sans"/>
+          <w:color w:val="000000"/>
+        </w:rPr>
+      </w:pPr>
+      <w:r>
+        <w:rPr>
+          <w:rFonts w:ascii="DejaVu Sans" w:hAnsi="DejaVu Sans"/>
+          <w:color w:val="000000"/>
+        </w:rPr>
+        <w:t>for statement:</w:t>
+      </w:r>
+    </w:p>
+    <w:p>
+      <w:pPr>
+        <w:rPr>
+          <w:rFonts w:ascii="DejaVu Sans" w:hAnsi="DejaVu Sans"/>
+          <w:color w:val="000000"/>
+        </w:rPr>
+      </w:pPr>
+      <w:r>
+        <w:rPr>
+          <w:rFonts w:ascii="DejaVu Sans" w:hAnsi="DejaVu Sans"/>
+          <w:color w:val="000000"/>
+        </w:rPr>
+        <w:tab/>
+      </w:r>
+      <w:proofErr w:type="gramStart"/>
+      <w:r>
+        <w:rPr>
+          <w:rFonts w:ascii="DejaVu Sans" w:hAnsi="DejaVu Sans"/>
+          <w:color w:val="000000"/>
+        </w:rPr>
+        <w:t>for(</w:t>
+      </w:r>
+      <w:proofErr w:type="spellStart"/>
+      <w:proofErr w:type="gramEnd"/>
+      <w:r>
+        <w:rPr>
+          <w:rFonts w:ascii="DejaVu Sans" w:hAnsi="DejaVu Sans"/>
+          <w:color w:val="000000"/>
+        </w:rPr>
+        <w:t>init</w:t>
+      </w:r>
+      <w:proofErr w:type="spellEnd"/>
+      <w:r>
+        <w:rPr>
+          <w:rFonts w:ascii="DejaVu Sans" w:hAnsi="DejaVu Sans"/>
+          <w:color w:val="000000"/>
+        </w:rPr>
+        <w:t>; termination; increment){</w:t>
+      </w:r>
+    </w:p>
+    <w:p>
+      <w:pPr>
+        <w:rPr>
+          <w:rFonts w:ascii="DejaVu Sans" w:hAnsi="DejaVu Sans"/>
+          <w:color w:val="000000"/>
+        </w:rPr>
+      </w:pPr>
+      <w:r>
+        <w:rPr>
+          <w:rFonts w:ascii="DejaVu Sans" w:hAnsi="DejaVu Sans"/>
+          <w:color w:val="000000"/>
+        </w:rPr>
+        <w:tab/>
+        <w:t>}</w:t>
+      </w:r>
+    </w:p>
+    <w:p>
+      <w:pPr>
+        <w:rPr>
+          <w:rFonts w:ascii="DejaVu Sans" w:hAnsi="DejaVu Sans"/>
+          <w:color w:val="000000"/>
+        </w:rPr>
+      </w:pPr>
+      <w:r>
+        <w:rPr>
+          <w:rFonts w:ascii="DejaVu Sans" w:hAnsi="DejaVu Sans"/>
+          <w:color w:val="000000"/>
+        </w:rPr>
+        <w:br w:type="page"/>
+      </w:r>
+    </w:p>
+    <w:p>
+      <w:pPr>
+        <w:rPr>
+          <w:rFonts w:ascii="DejaVu Sans" w:hAnsi="DejaVu Sans"/>
+          <w:color w:val="000000"/>
+        </w:rPr>
+      </w:pPr>
+      <w:r>
+        <w:rPr>
+          <w:rFonts w:ascii="DejaVu Sans" w:hAnsi="DejaVu Sans"/>
+          <w:color w:val="000000"/>
+        </w:rPr>
+        <w:lastRenderedPageBreak/>
+        <w:t xml:space="preserve">To set the accuracy </w:t>
+      </w:r>
+      <w:proofErr w:type="spellStart"/>
+      <w:r>
+        <w:rPr>
+          <w:rFonts w:ascii="DejaVu Sans" w:hAnsi="DejaVu Sans"/>
+          <w:color w:val="000000"/>
+        </w:rPr>
+        <w:t>upto</w:t>
+      </w:r>
+      <w:proofErr w:type="spellEnd"/>
+      <w:r>
+        <w:rPr>
+          <w:rFonts w:ascii="DejaVu Sans" w:hAnsi="DejaVu Sans"/>
+          <w:color w:val="000000"/>
+        </w:rPr>
+        <w:t xml:space="preserve"> certain digits:</w:t>
+      </w:r>
+    </w:p>
+    <w:p>
+      <w:pPr>
+        <w:rPr>
+          <w:rFonts w:ascii="DejaVu Sans" w:hAnsi="DejaVu Sans"/>
+          <w:color w:val="000000"/>
+        </w:rPr>
+      </w:pPr>
+      <w:r>
+        <w:rPr>
+          <w:rFonts w:ascii="DejaVu Sans" w:hAnsi="DejaVu Sans"/>
+          <w:color w:val="000000"/>
+        </w:rPr>
+        <w:tab/>
+      </w:r>
+      <w:proofErr w:type="spellStart"/>
+      <w:r>
+        <w:rPr>
+          <w:rFonts w:ascii="DejaVu Sans" w:hAnsi="DejaVu Sans"/>
+          <w:color w:val="000000"/>
+        </w:rPr>
+        <w:t>String.format</w:t>
+      </w:r>
+      <w:proofErr w:type="spellEnd"/>
+      <w:r>
+        <w:rPr>
+          <w:rFonts w:ascii="DejaVu Sans" w:hAnsi="DejaVu Sans"/>
+          <w:color w:val="000000"/>
+        </w:rPr>
+        <w:t>(“%</w:t>
+      </w:r>
+      <w:r>
+        <w:rPr>
+          <w:rFonts w:ascii="DejaVu Sans" w:hAnsi="DejaVu Sans"/>
+          <w:color w:val="000000"/>
+        </w:rPr>
+        <w:t xml:space="preserve">.2f”, </w:t>
+      </w:r>
+      <w:proofErr w:type="spellStart"/>
+      <w:r>
+        <w:rPr>
+          <w:rFonts w:ascii="DejaVu Sans" w:hAnsi="DejaVu Sans"/>
+          <w:color w:val="000000"/>
+        </w:rPr>
+        <w:t>variable_name</w:t>
+      </w:r>
+      <w:proofErr w:type="spellEnd"/>
+      <w:r>
+        <w:rPr>
+          <w:rFonts w:ascii="DejaVu Sans" w:hAnsi="DejaVu Sans"/>
+          <w:color w:val="000000"/>
+        </w:rPr>
+        <w:t>)</w:t>
+      </w:r>
+    </w:p>
+    <w:p>
+      <w:pPr>
+        <w:rPr>
+          <w:rFonts w:ascii="DejaVu Sans" w:hAnsi="DejaVu Sans"/>
+          <w:color w:val="000000"/>
+        </w:rPr>
+      </w:pPr>
+    </w:p>
+    <w:p>
+      <w:pPr>
+        <w:rPr>
+          <w:rFonts w:ascii="DejaVu Sans" w:hAnsi="DejaVu Sans"/>
+          <w:color w:val="000000"/>
+        </w:rPr>
+      </w:pPr>
+      <w:proofErr w:type="gramStart"/>
+      <w:r>
+        <w:rPr>
+          <w:rFonts w:ascii="DejaVu Sans" w:hAnsi="DejaVu Sans"/>
+          <w:color w:val="000000"/>
+        </w:rPr>
+        <w:t>do{</w:t>
+      </w:r>
+      <w:proofErr w:type="gramEnd"/>
+    </w:p>
+    <w:p>
+      <w:pPr>
+        <w:rPr>
+          <w:rFonts w:ascii="DejaVu Sans" w:hAnsi="DejaVu Sans"/>
+          <w:color w:val="000000"/>
+        </w:rPr>
+      </w:pPr>
+      <w:proofErr w:type="gramStart"/>
+      <w:r>
+        <w:rPr>
+          <w:rFonts w:ascii="DejaVu Sans" w:hAnsi="DejaVu Sans"/>
+          <w:color w:val="000000"/>
+        </w:rPr>
+        <w:t>}while</w:t>
+      </w:r>
+      <w:proofErr w:type="gramEnd"/>
+      <w:r>
+        <w:rPr>
+          <w:rFonts w:ascii="DejaVu Sans" w:hAnsi="DejaVu Sans"/>
+          <w:color w:val="000000"/>
+        </w:rPr>
+        <w:t>(condition);</w:t>
+      </w:r>
+      <w:r>
+        <w:rPr>
+          <w:rFonts w:ascii="DejaVu Sans" w:hAnsi="DejaVu Sans"/>
+          <w:color w:val="000000"/>
+        </w:rPr>
+        <w:tab/>
+        <w:t>//semicolon is required</w:t>
+      </w:r>
+    </w:p>
+    <w:p>
+      <w:pPr>
+        <w:rPr>
+          <w:rFonts w:ascii="DejaVu Sans" w:hAnsi="DejaVu Sans"/>
+          <w:color w:val="000000"/>
+        </w:rPr>
+      </w:pPr>
+    </w:p>
+    <w:p>
+      <w:pPr>
+        <w:rPr>
+          <w:rFonts w:ascii="DejaVu Sans" w:hAnsi="DejaVu Sans"/>
+          <w:color w:val="000000"/>
+        </w:rPr>
+      </w:pPr>
+      <w:r>
+        <w:rPr>
+          <w:rFonts w:ascii="DejaVu Sans" w:hAnsi="DejaVu Sans"/>
+          <w:color w:val="000000"/>
+        </w:rPr>
+        <w:t>To convert a String into int or double:</w:t>
+      </w:r>
+    </w:p>
+    <w:p>
+      <w:pPr>
+        <w:rPr>
+          <w:rFonts w:ascii="DejaVu Sans" w:hAnsi="DejaVu Sans"/>
+          <w:color w:val="000000"/>
+        </w:rPr>
+      </w:pPr>
+      <w:r>
+        <w:rPr>
+          <w:rFonts w:ascii="DejaVu Sans" w:hAnsi="DejaVu Sans"/>
+          <w:color w:val="000000"/>
+        </w:rPr>
+        <w:tab/>
+      </w:r>
+      <w:r>
+        <w:rPr>
+          <w:rFonts w:ascii="DejaVu Sans" w:hAnsi="DejaVu Sans"/>
+          <w:color w:val="000000"/>
+        </w:rPr>
+        <w:t>i</w:t>
+      </w:r>
+      <w:r>
+        <w:rPr>
+          <w:rFonts w:ascii="DejaVu Sans" w:hAnsi="DejaVu Sans"/>
+          <w:color w:val="000000"/>
+        </w:rPr>
+        <w:t>nt number</w:t>
+      </w:r>
+      <w:r>
+        <w:rPr>
+          <w:rFonts w:ascii="DejaVu Sans" w:hAnsi="DejaVu Sans"/>
+          <w:color w:val="000000"/>
+        </w:rPr>
+        <w:t xml:space="preserve"> = </w:t>
+      </w:r>
+      <w:proofErr w:type="spellStart"/>
+      <w:r>
+        <w:rPr>
+          <w:rFonts w:ascii="DejaVu Sans" w:hAnsi="DejaVu Sans"/>
+          <w:color w:val="000000"/>
+        </w:rPr>
+        <w:t>Integer.parseInt</w:t>
+      </w:r>
+      <w:proofErr w:type="spellEnd"/>
+      <w:r>
+        <w:rPr>
+          <w:rFonts w:ascii="DejaVu Sans" w:hAnsi="DejaVu Sans"/>
+          <w:color w:val="000000"/>
+        </w:rPr>
+        <w:t>(</w:t>
+      </w:r>
+      <w:proofErr w:type="spellStart"/>
+      <w:r>
+        <w:rPr>
+          <w:rFonts w:ascii="DejaVu Sans" w:hAnsi="DejaVu Sans"/>
+          <w:color w:val="000000"/>
+        </w:rPr>
+        <w:t>string_num</w:t>
+      </w:r>
+      <w:proofErr w:type="spellEnd"/>
+      <w:proofErr w:type="gramStart"/>
+      <w:r>
+        <w:rPr>
+          <w:rFonts w:ascii="DejaVu Sans" w:hAnsi="DejaVu Sans"/>
+          <w:color w:val="000000"/>
+        </w:rPr>
+        <w:t>);</w:t>
+      </w:r>
+      <w:proofErr w:type="gramEnd"/>
+    </w:p>
+    <w:p>
+      <w:pPr>
+        <w:rPr>
+          <w:rFonts w:ascii="DejaVu Sans" w:hAnsi="DejaVu Sans"/>
+          <w:color w:val="000000"/>
+        </w:rPr>
+      </w:pPr>
+      <w:r>
+        <w:rPr>
+          <w:rFonts w:ascii="DejaVu Sans" w:hAnsi="DejaVu Sans"/>
+          <w:color w:val="000000"/>
+        </w:rPr>
+        <w:tab/>
+        <w:t xml:space="preserve">double number = </w:t>
+      </w:r>
+      <w:proofErr w:type="spellStart"/>
+      <w:r>
+        <w:rPr>
+          <w:rFonts w:ascii="DejaVu Sans" w:hAnsi="DejaVu Sans"/>
+          <w:color w:val="000000"/>
+        </w:rPr>
+        <w:t>Double.parseDouble</w:t>
+      </w:r>
+      <w:proofErr w:type="spellEnd"/>
+      <w:r>
+        <w:rPr>
+          <w:rFonts w:ascii="DejaVu Sans" w:hAnsi="DejaVu Sans"/>
+          <w:color w:val="000000"/>
+        </w:rPr>
+        <w:t>(</w:t>
+      </w:r>
+      <w:proofErr w:type="spellStart"/>
+      <w:r>
+        <w:rPr>
+          <w:rFonts w:ascii="DejaVu Sans" w:hAnsi="DejaVu Sans"/>
+          <w:color w:val="000000"/>
+        </w:rPr>
+        <w:t>string_num</w:t>
+      </w:r>
+      <w:proofErr w:type="spellEnd"/>
+      <w:proofErr w:type="gramStart"/>
+      <w:r>
+        <w:rPr>
+          <w:rFonts w:ascii="DejaVu Sans" w:hAnsi="DejaVu Sans"/>
+          <w:color w:val="000000"/>
+        </w:rPr>
+        <w:t>);</w:t>
+      </w:r>
+      <w:proofErr w:type="gramEnd"/>
+    </w:p>
+    <w:p>
+      <w:pPr>
+        <w:rPr>
+          <w:rFonts w:ascii="DejaVu Sans" w:hAnsi="DejaVu Sans"/>
+          <w:color w:val="000000"/>
+        </w:rPr>
+      </w:pPr>
+    </w:p>
+    <w:p>
+      <w:pPr>
+        <w:rPr>
+          <w:rFonts w:ascii="DejaVu Sans" w:hAnsi="DejaVu Sans"/>
+          <w:color w:val="000000"/>
+        </w:rPr>
+      </w:pPr>
+      <w:r>
+        <w:rPr>
+          <w:rFonts w:ascii="DejaVu Sans" w:hAnsi="DejaVu Sans"/>
+          <w:color w:val="000000"/>
+        </w:rPr>
+        <w:t>Reading the Input:</w:t>
+      </w:r>
+    </w:p>
+    <w:p>
+      <w:pPr>
+        <w:rPr>
+          <w:rFonts w:ascii="DejaVu Sans" w:hAnsi="DejaVu Sans"/>
+          <w:color w:val="000000"/>
+        </w:rPr>
+      </w:pPr>
+      <w:r>
+        <w:rPr>
+          <w:rFonts w:ascii="DejaVu Sans" w:hAnsi="DejaVu Sans"/>
+          <w:color w:val="000000"/>
+        </w:rPr>
+        <w:tab/>
+      </w:r>
+      <w:r>
+        <w:rPr>
+          <w:rFonts w:ascii="DejaVu Sans" w:hAnsi="DejaVu Sans"/>
+          <w:color w:val="000000"/>
+        </w:rPr>
+        <w:t xml:space="preserve">Scanner </w:t>
+      </w:r>
+      <w:proofErr w:type="spellStart"/>
+      <w:r>
+        <w:rPr>
+          <w:rFonts w:ascii="DejaVu Sans" w:hAnsi="DejaVu Sans"/>
+          <w:color w:val="000000"/>
+        </w:rPr>
+        <w:t>input_object</w:t>
+      </w:r>
+      <w:proofErr w:type="spellEnd"/>
+      <w:r>
+        <w:rPr>
+          <w:rFonts w:ascii="DejaVu Sans" w:hAnsi="DejaVu Sans"/>
+          <w:color w:val="000000"/>
+        </w:rPr>
+        <w:t xml:space="preserve"> = new </w:t>
+      </w:r>
+      <w:proofErr w:type="gramStart"/>
+      <w:r>
+        <w:rPr>
+          <w:rFonts w:ascii="DejaVu Sans" w:hAnsi="DejaVu Sans"/>
+          <w:color w:val="000000"/>
+        </w:rPr>
+        <w:t>Scanner(</w:t>
+      </w:r>
+      <w:proofErr w:type="gramEnd"/>
+      <w:r>
+        <w:rPr>
+          <w:rFonts w:ascii="DejaVu Sans" w:hAnsi="DejaVu Sans"/>
+          <w:color w:val="000000"/>
+        </w:rPr>
+        <w:t>System.in);</w:t>
+      </w:r>
+    </w:p>
+    <w:p>
+      <w:pPr>
+        <w:rPr>
+          <w:rFonts w:ascii="DejaVu Sans" w:hAnsi="DejaVu Sans"/>
+          <w:color w:val="000000"/>
+        </w:rPr>
+      </w:pPr>
+      <w:r>
+        <w:rPr>
+          <w:rFonts w:ascii="DejaVu Sans" w:hAnsi="DejaVu Sans"/>
+          <w:color w:val="000000"/>
+        </w:rPr>
+        <w:tab/>
+        <w:t xml:space="preserve">int </w:t>
+      </w:r>
+      <w:proofErr w:type="spellStart"/>
+      <w:r>
+        <w:rPr>
+          <w:rFonts w:ascii="DejaVu Sans" w:hAnsi="DejaVu Sans"/>
+          <w:color w:val="000000"/>
+        </w:rPr>
+        <w:t>anyNumber</w:t>
+      </w:r>
+      <w:proofErr w:type="spellEnd"/>
+      <w:r>
+        <w:rPr>
+          <w:rFonts w:ascii="DejaVu Sans" w:hAnsi="DejaVu Sans"/>
+          <w:color w:val="000000"/>
+        </w:rPr>
+        <w:t xml:space="preserve"> = </w:t>
+      </w:r>
+      <w:proofErr w:type="spellStart"/>
+      <w:r>
+        <w:rPr>
+          <w:rFonts w:ascii="DejaVu Sans" w:hAnsi="DejaVu Sans"/>
+          <w:color w:val="000000"/>
+        </w:rPr>
+        <w:t>input_</w:t>
+      </w:r>
+      <w:proofErr w:type="gramStart"/>
+      <w:r>
+        <w:rPr>
+          <w:rFonts w:ascii="DejaVu Sans" w:hAnsi="DejaVu Sans"/>
+          <w:color w:val="000000"/>
+        </w:rPr>
+        <w:t>object.nextInt</w:t>
+      </w:r>
+      <w:proofErr w:type="spellEnd"/>
+      <w:proofErr w:type="gramEnd"/>
+      <w:r>
+        <w:rPr>
+          <w:rFonts w:ascii="DejaVu Sans" w:hAnsi="DejaVu Sans"/>
+          <w:color w:val="000000"/>
+        </w:rPr>
+        <w:t>();</w:t>
+      </w:r>
+    </w:p>
+    <w:p>
+      <w:pPr>
+        <w:rPr>
+          <w:rFonts w:ascii="DejaVu Sans" w:hAnsi="DejaVu Sans"/>
+          <w:color w:val="000000"/>
+        </w:rPr>
+      </w:pPr>
+      <w:r>
+        <w:rPr>
+          <w:rFonts w:ascii="DejaVu Sans" w:hAnsi="DejaVu Sans"/>
+          <w:color w:val="000000"/>
+        </w:rPr>
+        <w:tab/>
+      </w:r>
+      <w:proofErr w:type="spellStart"/>
+      <w:r>
+        <w:rPr>
+          <w:rFonts w:ascii="DejaVu Sans" w:hAnsi="DejaVu Sans"/>
+          <w:color w:val="000000"/>
+        </w:rPr>
+        <w:t>input_</w:t>
+      </w:r>
+      <w:proofErr w:type="gramStart"/>
+      <w:r>
+        <w:rPr>
+          <w:rFonts w:ascii="DejaVu Sans" w:hAnsi="DejaVu Sans"/>
+          <w:color w:val="000000"/>
+        </w:rPr>
+        <w:t>object.nextLine</w:t>
+      </w:r>
+      <w:proofErr w:type="spellEnd"/>
+      <w:proofErr w:type="gramEnd"/>
+      <w:r>
+        <w:rPr>
+          <w:rFonts w:ascii="DejaVu Sans" w:hAnsi="DejaVu Sans"/>
+          <w:color w:val="000000"/>
+        </w:rPr>
+        <w:t>();</w:t>
+      </w:r>
+      <w:r>
+        <w:rPr>
+          <w:rFonts w:ascii="DejaVu Sans" w:hAnsi="DejaVu Sans"/>
+          <w:color w:val="000000"/>
+        </w:rPr>
+        <w:tab/>
+        <w:t>//to handle next line character (enter key)</w:t>
+      </w:r>
+    </w:p>
+    <w:p>
+      <w:pPr>
+        <w:rPr>
+          <w:rFonts w:ascii="DejaVu Sans" w:hAnsi="DejaVu Sans"/>
+          <w:color w:val="000000"/>
+        </w:rPr>
+      </w:pPr>
+      <w:r>
+        <w:rPr>
+          <w:rFonts w:ascii="DejaVu Sans" w:hAnsi="DejaVu Sans"/>
+          <w:color w:val="000000"/>
+        </w:rPr>
+        <w:tab/>
+        <w:t xml:space="preserve">String name = </w:t>
+      </w:r>
+      <w:proofErr w:type="spellStart"/>
+      <w:r>
+        <w:rPr>
+          <w:rFonts w:ascii="DejaVu Sans" w:hAnsi="DejaVu Sans"/>
+          <w:color w:val="000000"/>
+        </w:rPr>
+        <w:t>input_</w:t>
+      </w:r>
+      <w:proofErr w:type="gramStart"/>
+      <w:r>
+        <w:rPr>
+          <w:rFonts w:ascii="DejaVu Sans" w:hAnsi="DejaVu Sans"/>
+          <w:color w:val="000000"/>
+        </w:rPr>
+        <w:t>object.nextLine</w:t>
+      </w:r>
+      <w:proofErr w:type="spellEnd"/>
+      <w:proofErr w:type="gramEnd"/>
+      <w:r>
+        <w:rPr>
+          <w:rFonts w:ascii="DejaVu Sans" w:hAnsi="DejaVu Sans"/>
+          <w:color w:val="000000"/>
+        </w:rPr>
+        <w:t>();</w:t>
+      </w:r>
+    </w:p>
+    <w:p>
+      <w:pPr>
+        <w:rPr>
+          <w:rFonts w:ascii="DejaVu Sans" w:hAnsi="DejaVu Sans"/>
+          <w:color w:val="000000"/>
+        </w:rPr>
+      </w:pPr>
+      <w:r>
+        <w:rPr>
+          <w:rFonts w:ascii="DejaVu Sans" w:hAnsi="DejaVu Sans"/>
+          <w:color w:val="000000"/>
+        </w:rPr>
+        <w:tab/>
+      </w:r>
+      <w:proofErr w:type="spellStart"/>
+      <w:r>
+        <w:rPr>
+          <w:rFonts w:ascii="DejaVu Sans" w:hAnsi="DejaVu Sans"/>
+          <w:color w:val="000000"/>
+        </w:rPr>
+        <w:t>Input_</w:t>
+      </w:r>
+      <w:proofErr w:type="gramStart"/>
+      <w:r>
+        <w:rPr>
+          <w:rFonts w:ascii="DejaVu Sans" w:hAnsi="DejaVu Sans"/>
+          <w:color w:val="000000"/>
+        </w:rPr>
+        <w:t>object.close</w:t>
+      </w:r>
+      <w:proofErr w:type="spellEnd"/>
+      <w:proofErr w:type="gramEnd"/>
+      <w:r>
+        <w:rPr>
+          <w:rFonts w:ascii="DejaVu Sans" w:hAnsi="DejaVu Sans"/>
+          <w:color w:val="000000"/>
+        </w:rPr>
+        <w:t>();</w:t>
+      </w:r>
+    </w:p>
+    <w:p>
+      <w:pPr>
+        <w:rPr>
+          <w:rFonts w:ascii="DejaVu Sans" w:hAnsi="DejaVu Sans"/>
+          <w:color w:val="000000"/>
+        </w:rPr>
+      </w:pPr>
+    </w:p>
+    <w:p>
+      <w:pPr>
+        <w:ind w:firstLine="709"/>
+        <w:rPr>
+          <w:rFonts w:ascii="DejaVu Sans" w:hAnsi="DejaVu Sans"/>
+          <w:color w:val="000000"/>
+        </w:rPr>
+      </w:pPr>
+      <w:r>
+        <w:rPr>
+          <w:rFonts w:ascii="DejaVu Sans" w:hAnsi="DejaVu Sans"/>
+          <w:color w:val="000000"/>
+        </w:rPr>
+        <w:t xml:space="preserve">Boolean </w:t>
+      </w:r>
+      <w:proofErr w:type="spellStart"/>
+      <w:r>
+        <w:rPr>
+          <w:rFonts w:ascii="DejaVu Sans" w:hAnsi="DejaVu Sans"/>
+          <w:color w:val="000000"/>
+        </w:rPr>
+        <w:t>hasNextInt</w:t>
+      </w:r>
+      <w:proofErr w:type="spellEnd"/>
+      <w:r>
+        <w:rPr>
+          <w:rFonts w:ascii="DejaVu Sans" w:hAnsi="DejaVu Sans"/>
+          <w:color w:val="000000"/>
+        </w:rPr>
+        <w:t xml:space="preserve"> = </w:t>
+      </w:r>
+      <w:proofErr w:type="spellStart"/>
+      <w:r>
+        <w:rPr>
+          <w:rFonts w:ascii="DejaVu Sans" w:hAnsi="DejaVu Sans"/>
+          <w:color w:val="000000"/>
+        </w:rPr>
+        <w:t>input_</w:t>
+      </w:r>
+      <w:proofErr w:type="gramStart"/>
+      <w:r>
+        <w:rPr>
+          <w:rFonts w:ascii="DejaVu Sans" w:hAnsi="DejaVu Sans"/>
+          <w:color w:val="000000"/>
+        </w:rPr>
+        <w:t>object.hasNextInt</w:t>
+      </w:r>
+      <w:proofErr w:type="spellEnd"/>
+      <w:proofErr w:type="gramEnd"/>
+      <w:r>
+        <w:rPr>
+          <w:rFonts w:ascii="DejaVu Sans" w:hAnsi="DejaVu Sans"/>
+          <w:color w:val="000000"/>
+        </w:rPr>
+        <w:t>();</w:t>
+      </w:r>
+      <w:r>
+        <w:rPr>
+          <w:rFonts w:ascii="DejaVu Sans" w:hAnsi="DejaVu Sans"/>
+          <w:color w:val="000000"/>
+        </w:rPr>
+        <w:t xml:space="preserve"> </w:t>
+      </w:r>
+      <w:r>
+        <w:rPr>
+          <w:rFonts w:ascii="DejaVu Sans" w:hAnsi="DejaVu Sans"/>
+          <w:color w:val="000000"/>
+        </w:rPr>
+        <w:t>//this takes input and tell whether it is an integer or not.</w:t>
+      </w:r>
+    </w:p>
+    <w:p>
+      <w:pPr>
+        <w:ind w:firstLine="709"/>
+        <w:rPr>
+          <w:rFonts w:ascii="DejaVu Sans" w:hAnsi="DejaVu Sans"/>
+          <w:color w:val="000000"/>
+        </w:rPr>
+      </w:pPr>
+      <w:r>
+        <w:rPr>
+          <w:rFonts w:ascii="DejaVu Sans" w:hAnsi="DejaVu Sans"/>
+          <w:color w:val="000000"/>
+        </w:rPr>
+        <w:t>if (</w:t>
+      </w:r>
+      <w:proofErr w:type="spellStart"/>
+      <w:r>
+        <w:rPr>
+          <w:rFonts w:ascii="DejaVu Sans" w:hAnsi="DejaVu Sans"/>
+          <w:color w:val="000000"/>
+        </w:rPr>
+        <w:t>hasNextInt</w:t>
+      </w:r>
+      <w:proofErr w:type="spellEnd"/>
+      <w:proofErr w:type="gramStart"/>
+      <w:r>
+        <w:rPr>
+          <w:rFonts w:ascii="DejaVu Sans" w:hAnsi="DejaVu Sans"/>
+          <w:color w:val="000000"/>
+        </w:rPr>
+        <w:t>){</w:t>
+      </w:r>
+      <w:proofErr w:type="gramEnd"/>
+      <w:r>
+        <w:rPr>
+          <w:rFonts w:ascii="DejaVu Sans" w:hAnsi="DejaVu Sans"/>
+          <w:color w:val="000000"/>
+        </w:rPr>
+        <w:t xml:space="preserve"> </w:t>
+      </w:r>
+    </w:p>
+    <w:p>
+      <w:pPr>
+        <w:rPr>
+          <w:rFonts w:ascii="DejaVu Sans" w:hAnsi="DejaVu Sans"/>
+          <w:color w:val="000000"/>
+        </w:rPr>
+      </w:pPr>
+      <w:r>
+        <w:rPr>
+          <w:rFonts w:ascii="DejaVu Sans" w:hAnsi="DejaVu Sans"/>
+          <w:color w:val="000000"/>
+        </w:rPr>
+        <w:tab/>
+        <w:t>}</w:t>
       </w:r>
     </w:p>
     <w:p>

</xml_diff>

<commit_message>
Finally classes are working
</commit_message>
<xml_diff>
--- a/notes/notes.docx
+++ b/notes/notes.docx
@@ -1253,7 +1253,7 @@
         <w:t xml:space="preserve">Hexa </w:t>
         <w:tab/>
         <w:tab/>
-        <w:t>-&gt;starts with ‘0x’ or ‘0X’</w:t>
+        <w:t>-&gt; starts with ‘0x’ or ‘0X’</w:t>
       </w:r>
     </w:p>
     <w:p>
@@ -1927,6 +1927,205 @@
         </w:rPr>
       </w:pPr>
       <w:r>
+        <w:rPr/>
+      </w:r>
+    </w:p>
+    <w:p>
+      <w:pPr>
+        <w:pStyle w:val="Normal"/>
+        <w:rPr>
+          <w:rFonts w:ascii="DejaVu Sans" w:hAnsi="DejaVu Sans"/>
+          <w:color w:val="000000"/>
+        </w:rPr>
+      </w:pPr>
+      <w:r>
+        <w:rPr>
+          <w:rFonts w:ascii="DejaVu Sans" w:hAnsi="DejaVu Sans"/>
+          <w:color w:val="000000"/>
+        </w:rPr>
+        <w:t>Reading Inputs:</w:t>
+      </w:r>
+    </w:p>
+    <w:p>
+      <w:pPr>
+        <w:pStyle w:val="Normal"/>
+        <w:rPr>
+          <w:rFonts w:ascii="DejaVu Sans" w:hAnsi="DejaVu Sans"/>
+          <w:color w:val="000000"/>
+        </w:rPr>
+      </w:pPr>
+      <w:r>
+        <w:rPr>
+          <w:rFonts w:ascii="DejaVu Sans" w:hAnsi="DejaVu Sans"/>
+          <w:b w:val="false"/>
+          <w:color w:val="000000"/>
+          <w:sz w:val="24"/>
+          <w:szCs w:val="24"/>
+        </w:rPr>
+        <w:t>Scanner inputObject = new Scanner(System.in);</w:t>
+      </w:r>
+    </w:p>
+    <w:p>
+      <w:pPr>
+        <w:pStyle w:val="Normal"/>
+        <w:spacing w:lineRule="atLeast" w:line="285"/>
+        <w:rPr>
+          <w:rFonts w:ascii="DejaVu Sans" w:hAnsi="DejaVu Sans"/>
+          <w:color w:val="000000"/>
+        </w:rPr>
+      </w:pPr>
+      <w:r>
+        <w:rPr>
+          <w:rFonts w:ascii="DejaVu Sans" w:hAnsi="DejaVu Sans"/>
+          <w:b w:val="false"/>
+          <w:color w:val="000000"/>
+          <w:sz w:val="24"/>
+          <w:szCs w:val="24"/>
+        </w:rPr>
+        <w:t>boolean hasNextInt = inputObject.hasNextInt();</w:t>
+      </w:r>
+    </w:p>
+    <w:p>
+      <w:pPr>
+        <w:pStyle w:val="Normal"/>
+        <w:spacing w:lineRule="atLeast" w:line="285"/>
+        <w:rPr>
+          <w:rFonts w:ascii="DejaVu Sans" w:hAnsi="DejaVu Sans"/>
+          <w:color w:val="000000"/>
+        </w:rPr>
+      </w:pPr>
+      <w:r>
+        <w:rPr>
+          <w:rFonts w:ascii="DejaVu Sans" w:hAnsi="DejaVu Sans"/>
+          <w:b w:val="false"/>
+          <w:color w:val="000000"/>
+          <w:sz w:val="24"/>
+          <w:szCs w:val="24"/>
+        </w:rPr>
+        <w:t>if (hasNextInt) {</w:t>
+      </w:r>
+    </w:p>
+    <w:p>
+      <w:pPr>
+        <w:pStyle w:val="Normal"/>
+        <w:spacing w:lineRule="atLeast" w:line="285"/>
+        <w:rPr>
+          <w:rFonts w:ascii="DejaVu Sans" w:hAnsi="DejaVu Sans"/>
+          <w:color w:val="000000"/>
+        </w:rPr>
+      </w:pPr>
+      <w:r>
+        <w:rPr>
+          <w:rFonts w:ascii="DejaVu Sans" w:hAnsi="DejaVu Sans"/>
+          <w:b w:val="false"/>
+          <w:color w:val="000000"/>
+          <w:sz w:val="24"/>
+          <w:szCs w:val="24"/>
+        </w:rPr>
+        <w:t>int anyNumber = inputObject.nextInt();</w:t>
+      </w:r>
+    </w:p>
+    <w:p>
+      <w:pPr>
+        <w:pStyle w:val="Normal"/>
+        <w:spacing w:lineRule="atLeast" w:line="285"/>
+        <w:rPr>
+          <w:rFonts w:ascii="DejaVu Sans" w:hAnsi="DejaVu Sans"/>
+          <w:color w:val="000000"/>
+        </w:rPr>
+      </w:pPr>
+      <w:r>
+        <w:rPr>
+          <w:rFonts w:ascii="DejaVu Sans" w:hAnsi="DejaVu Sans"/>
+          <w:b w:val="false"/>
+          <w:color w:val="000000"/>
+          <w:sz w:val="24"/>
+          <w:szCs w:val="24"/>
+        </w:rPr>
+        <w:t>} else {</w:t>
+      </w:r>
+    </w:p>
+    <w:p>
+      <w:pPr>
+        <w:pStyle w:val="Normal"/>
+        <w:spacing w:lineRule="atLeast" w:line="285"/>
+        <w:rPr>
+          <w:rFonts w:ascii="DejaVu Sans" w:hAnsi="DejaVu Sans"/>
+          <w:color w:val="000000"/>
+        </w:rPr>
+      </w:pPr>
+      <w:r>
+        <w:rPr>
+          <w:rFonts w:ascii="DejaVu Sans" w:hAnsi="DejaVu Sans"/>
+          <w:b w:val="false"/>
+          <w:color w:val="000000"/>
+          <w:sz w:val="24"/>
+          <w:szCs w:val="24"/>
+        </w:rPr>
+        <w:t>System.out.println("Invalid Number!!");</w:t>
+      </w:r>
+    </w:p>
+    <w:p>
+      <w:pPr>
+        <w:pStyle w:val="Normal"/>
+        <w:spacing w:lineRule="atLeast" w:line="285"/>
+        <w:rPr>
+          <w:rFonts w:ascii="DejaVu Sans" w:hAnsi="DejaVu Sans"/>
+          <w:color w:val="000000"/>
+        </w:rPr>
+      </w:pPr>
+      <w:r>
+        <w:rPr>
+          <w:rFonts w:ascii="DejaVu Sans" w:hAnsi="DejaVu Sans"/>
+          <w:b w:val="false"/>
+          <w:color w:val="000000"/>
+          <w:sz w:val="24"/>
+          <w:szCs w:val="24"/>
+        </w:rPr>
+        <w:t>}</w:t>
+      </w:r>
+    </w:p>
+    <w:p>
+      <w:pPr>
+        <w:pStyle w:val="Normal"/>
+        <w:spacing w:lineRule="atLeast" w:line="285"/>
+        <w:rPr>
+          <w:rFonts w:ascii="DejaVu Sans" w:hAnsi="DejaVu Sans"/>
+          <w:color w:val="000000"/>
+        </w:rPr>
+      </w:pPr>
+      <w:r>
+        <w:rPr>
+          <w:rFonts w:ascii="DejaVu Sans" w:hAnsi="DejaVu Sans"/>
+          <w:b w:val="false"/>
+          <w:color w:val="000000"/>
+          <w:sz w:val="24"/>
+          <w:szCs w:val="24"/>
+        </w:rPr>
+        <w:t>inputObject.nextLine();</w:t>
+      </w:r>
+    </w:p>
+    <w:p>
+      <w:pPr>
+        <w:pStyle w:val="Normal"/>
+        <w:rPr>
+          <w:rFonts w:ascii="DejaVu Sans" w:hAnsi="DejaVu Sans"/>
+          <w:color w:val="000000"/>
+        </w:rPr>
+      </w:pPr>
+      <w:r>
+        <w:rPr/>
+      </w:r>
+    </w:p>
+    <w:p>
+      <w:pPr>
+        <w:pStyle w:val="Normal"/>
+        <w:rPr>
+          <w:rFonts w:ascii="DejaVu Sans" w:hAnsi="DejaVu Sans"/>
+          <w:color w:val="000000"/>
+        </w:rPr>
+      </w:pPr>
+      <w:r>
         <w:rPr>
           <w:rFonts w:ascii="DejaVu Sans" w:hAnsi="DejaVu Sans"/>
           <w:color w:val="000000"/>
@@ -1989,6 +2188,7 @@
       <w:r>
         <w:rPr>
           <w:rFonts w:ascii="DejaVu Sans" w:hAnsi="DejaVu Sans"/>
+          <w:color w:val="000000"/>
         </w:rPr>
       </w:r>
     </w:p>
@@ -2063,6 +2263,7 @@
       <w:r>
         <w:rPr>
           <w:rFonts w:ascii="DejaVu Sans" w:hAnsi="DejaVu Sans"/>
+          <w:color w:val="000000"/>
         </w:rPr>
       </w:r>
     </w:p>
@@ -2137,21 +2338,116 @@
       <w:r>
         <w:rPr>
           <w:rFonts w:ascii="DejaVu Sans" w:hAnsi="DejaVu Sans"/>
-        </w:rPr>
-      </w:r>
-    </w:p>
-    <w:p>
-      <w:pPr>
-        <w:pStyle w:val="Normal"/>
-        <w:rPr>
-          <w:rFonts w:ascii="DejaVu Sans" w:hAnsi="DejaVu Sans"/>
-          <w:color w:val="000000"/>
-        </w:rPr>
-      </w:pPr>
-      <w:r>
-        <w:rPr>
-          <w:rFonts w:ascii="DejaVu Sans" w:hAnsi="DejaVu Sans"/>
-        </w:rPr>
+          <w:color w:val="000000"/>
+        </w:rPr>
+      </w:r>
+    </w:p>
+    <w:p>
+      <w:pPr>
+        <w:pStyle w:val="Normal"/>
+        <w:rPr>
+          <w:rFonts w:ascii="DejaVu Sans" w:hAnsi="DejaVu Sans"/>
+          <w:color w:val="000000"/>
+        </w:rPr>
+      </w:pPr>
+      <w:r>
+        <w:rPr>
+          <w:rFonts w:ascii="DejaVu Sans" w:hAnsi="DejaVu Sans"/>
+          <w:color w:val="000000"/>
+        </w:rPr>
+        <w:t>To compile:</w:t>
+      </w:r>
+    </w:p>
+    <w:p>
+      <w:pPr>
+        <w:pStyle w:val="Normal"/>
+        <w:rPr>
+          <w:rFonts w:ascii="DejaVu Sans" w:hAnsi="DejaVu Sans"/>
+          <w:color w:val="000000"/>
+        </w:rPr>
+      </w:pPr>
+      <w:r>
+        <w:rPr>
+          <w:rFonts w:ascii="DejaVu Sans" w:hAnsi="DejaVu Sans"/>
+          <w:color w:val="000000"/>
+        </w:rPr>
+        <w:tab/>
+        <w:t>javac *.java</w:t>
+      </w:r>
+    </w:p>
+    <w:p>
+      <w:pPr>
+        <w:pStyle w:val="Normal"/>
+        <w:rPr>
+          <w:rFonts w:ascii="DejaVu Sans" w:hAnsi="DejaVu Sans"/>
+          <w:color w:val="000000"/>
+        </w:rPr>
+      </w:pPr>
+      <w:r>
+        <w:rPr>
+          <w:rFonts w:ascii="DejaVu Sans" w:hAnsi="DejaVu Sans"/>
+          <w:color w:val="000000"/>
+        </w:rPr>
+        <w:t>To run:</w:t>
+      </w:r>
+    </w:p>
+    <w:p>
+      <w:pPr>
+        <w:pStyle w:val="Normal"/>
+        <w:rPr>
+          <w:rFonts w:ascii="DejaVu Sans" w:hAnsi="DejaVu Sans"/>
+          <w:color w:val="000000"/>
+        </w:rPr>
+      </w:pPr>
+      <w:r>
+        <w:rPr>
+          <w:rFonts w:ascii="DejaVu Sans" w:hAnsi="DejaVu Sans"/>
+          <w:color w:val="000000"/>
+        </w:rPr>
+        <w:tab/>
+        <w:t>java main_function_file_name</w:t>
+      </w:r>
+    </w:p>
+    <w:p>
+      <w:pPr>
+        <w:pStyle w:val="Normal"/>
+        <w:rPr>
+          <w:rFonts w:ascii="DejaVu Sans" w:hAnsi="DejaVu Sans"/>
+          <w:color w:val="000000"/>
+        </w:rPr>
+      </w:pPr>
+      <w:r>
+        <w:rPr>
+          <w:rFonts w:ascii="DejaVu Sans" w:hAnsi="DejaVu Sans"/>
+          <w:color w:val="000000"/>
+        </w:rPr>
+      </w:r>
+    </w:p>
+    <w:p>
+      <w:pPr>
+        <w:pStyle w:val="Normal"/>
+        <w:rPr>
+          <w:rFonts w:ascii="DejaVu Sans" w:hAnsi="DejaVu Sans"/>
+          <w:color w:val="000000"/>
+        </w:rPr>
+      </w:pPr>
+      <w:r>
+        <w:rPr>
+          <w:rFonts w:ascii="DejaVu Sans" w:hAnsi="DejaVu Sans"/>
+          <w:color w:val="000000"/>
+        </w:rPr>
+      </w:r>
+    </w:p>
+    <w:p>
+      <w:pPr>
+        <w:pStyle w:val="Normal"/>
+        <w:rPr>
+          <w:rFonts w:ascii="DejaVu Sans" w:hAnsi="DejaVu Sans"/>
+          <w:color w:val="000000"/>
+        </w:rPr>
+      </w:pPr>
+      <w:r>
+        <w:rPr/>
       </w:r>
     </w:p>
     <w:sectPr>

</xml_diff>

<commit_message>
adding few note files
</commit_message>
<xml_diff>
--- a/notes/notes.docx
+++ b/notes/notes.docx
@@ -156,8 +156,6 @@
         <w:rPr>
           <w:rFonts w:ascii="DejaVu Sans" w:hAnsi="DejaVu Sans"/>
           <w:color w:val="030303"/>
-          <w:sz w:val="20"/>
-          <w:szCs w:val="20"/>
         </w:rPr>
       </w:pPr>
       <w:r>
@@ -174,8 +172,6 @@
         <w:rPr>
           <w:rFonts w:ascii="DejaVu Sans" w:hAnsi="DejaVu Sans"/>
           <w:color w:val="030303"/>
-          <w:sz w:val="20"/>
-          <w:szCs w:val="20"/>
         </w:rPr>
       </w:pPr>
       <w:r>
@@ -192,8 +188,6 @@
         <w:rPr>
           <w:rFonts w:ascii="DejaVu Sans" w:hAnsi="DejaVu Sans"/>
           <w:color w:val="030303"/>
-          <w:sz w:val="20"/>
-          <w:szCs w:val="20"/>
         </w:rPr>
       </w:pPr>
       <w:r>
@@ -229,8 +223,6 @@
         <w:rPr>
           <w:rFonts w:ascii="DejaVu Sans" w:hAnsi="DejaVu Sans"/>
           <w:color w:val="030303"/>
-          <w:sz w:val="20"/>
-          <w:szCs w:val="20"/>
         </w:rPr>
       </w:pPr>
       <w:r>
@@ -247,8 +239,6 @@
         <w:rPr>
           <w:rFonts w:ascii="DejaVu Sans" w:hAnsi="DejaVu Sans"/>
           <w:color w:val="030303"/>
-          <w:sz w:val="20"/>
-          <w:szCs w:val="20"/>
         </w:rPr>
       </w:pPr>
       <w:r>
@@ -319,10 +309,9 @@
     <w:p>
       <w:pPr>
         <w:pStyle w:val="PreformattedText"/>
-        <w:ind w:left="900" w:hanging="0"/>
-        <w:rPr>
-          <w:rFonts w:ascii="DejaVu Sans" w:hAnsi="DejaVu Sans"/>
-          <w:color w:val="030303"/>
+        <w:ind w:left="900" w:right="0" w:hanging="0"/>
+        <w:rPr>
+          <w:color w:val="000000"/>
         </w:rPr>
       </w:pPr>
       <w:r>
@@ -341,10 +330,9 @@
     <w:p>
       <w:pPr>
         <w:pStyle w:val="PreformattedText"/>
-        <w:ind w:left="900" w:hanging="0"/>
-        <w:rPr>
-          <w:rFonts w:ascii="DejaVu Sans" w:hAnsi="DejaVu Sans"/>
-          <w:color w:val="030303"/>
+        <w:ind w:left="900" w:right="0" w:hanging="0"/>
+        <w:rPr>
+          <w:color w:val="000000"/>
         </w:rPr>
       </w:pPr>
       <w:r>
@@ -363,10 +351,9 @@
     <w:p>
       <w:pPr>
         <w:pStyle w:val="PreformattedText"/>
-        <w:ind w:left="900" w:hanging="0"/>
-        <w:rPr>
-          <w:rFonts w:ascii="DejaVu Sans" w:hAnsi="DejaVu Sans"/>
-          <w:color w:val="030303"/>
+        <w:ind w:left="900" w:right="0" w:hanging="0"/>
+        <w:rPr>
+          <w:color w:val="000000"/>
         </w:rPr>
       </w:pPr>
       <w:r>
@@ -379,10 +366,9 @@
     <w:p>
       <w:pPr>
         <w:pStyle w:val="PreformattedText"/>
-        <w:ind w:left="900" w:hanging="0"/>
-        <w:rPr>
-          <w:rFonts w:ascii="DejaVu Sans" w:hAnsi="DejaVu Sans"/>
-          <w:color w:val="030303"/>
+        <w:ind w:left="900" w:right="0" w:hanging="0"/>
+        <w:rPr>
+          <w:color w:val="000000"/>
         </w:rPr>
       </w:pPr>
       <w:r>
@@ -395,10 +381,9 @@
     <w:p>
       <w:pPr>
         <w:pStyle w:val="PreformattedText"/>
-        <w:ind w:left="900" w:hanging="0"/>
-        <w:rPr>
-          <w:rFonts w:ascii="DejaVu Sans" w:hAnsi="DejaVu Sans"/>
-          <w:color w:val="030303"/>
+        <w:ind w:left="900" w:right="0" w:hanging="0"/>
+        <w:rPr>
+          <w:color w:val="000000"/>
         </w:rPr>
       </w:pPr>
       <w:r>
@@ -417,10 +402,9 @@
     <w:p>
       <w:pPr>
         <w:pStyle w:val="PreformattedText"/>
-        <w:ind w:left="900" w:hanging="0"/>
-        <w:rPr>
-          <w:rFonts w:ascii="DejaVu Sans" w:hAnsi="DejaVu Sans"/>
-          <w:color w:val="030303"/>
+        <w:ind w:left="900" w:right="0" w:hanging="0"/>
+        <w:rPr>
+          <w:color w:val="000000"/>
         </w:rPr>
       </w:pPr>
       <w:r>
@@ -439,10 +423,9 @@
     <w:p>
       <w:pPr>
         <w:pStyle w:val="PreformattedText"/>
-        <w:ind w:left="900" w:hanging="0"/>
-        <w:rPr>
-          <w:rFonts w:ascii="DejaVu Sans" w:hAnsi="DejaVu Sans"/>
-          <w:color w:val="030303"/>
+        <w:ind w:left="900" w:right="0" w:hanging="0"/>
+        <w:rPr>
+          <w:color w:val="000000"/>
         </w:rPr>
       </w:pPr>
       <w:r>
@@ -461,10 +444,9 @@
     <w:p>
       <w:pPr>
         <w:pStyle w:val="PreformattedText"/>
-        <w:ind w:left="900" w:hanging="0"/>
-        <w:rPr>
-          <w:rFonts w:ascii="DejaVu Sans" w:hAnsi="DejaVu Sans"/>
-          <w:color w:val="030303"/>
+        <w:ind w:left="900" w:right="0" w:hanging="0"/>
+        <w:rPr>
+          <w:color w:val="000000"/>
         </w:rPr>
       </w:pPr>
       <w:r>
@@ -478,10 +460,9 @@
       <w:pPr>
         <w:pStyle w:val="PreformattedText"/>
         <w:spacing w:before="0" w:after="283"/>
-        <w:ind w:left="900" w:hanging="0"/>
-        <w:rPr>
-          <w:rFonts w:ascii="DejaVu Sans" w:hAnsi="DejaVu Sans"/>
-          <w:color w:val="030303"/>
+        <w:ind w:left="900" w:right="0" w:hanging="0"/>
+        <w:rPr>
+          <w:color w:val="000000"/>
         </w:rPr>
       </w:pPr>
       <w:r>
@@ -516,8 +497,6 @@
         <w:rPr>
           <w:rFonts w:ascii="DejaVu Sans" w:hAnsi="DejaVu Sans"/>
           <w:color w:val="030303"/>
-          <w:sz w:val="20"/>
-          <w:szCs w:val="20"/>
         </w:rPr>
       </w:pPr>
       <w:r>
@@ -532,10 +511,10 @@
       <w:pPr>
         <w:pStyle w:val="PreformattedText"/>
         <w:spacing w:before="0" w:after="283"/>
-        <w:ind w:left="900" w:hanging="0"/>
-        <w:rPr>
-          <w:rFonts w:ascii="DejaVu Sans" w:hAnsi="DejaVu Sans"/>
-          <w:color w:val="030303"/>
+        <w:ind w:left="900" w:right="0" w:hanging="0"/>
+        <w:rPr>
+          <w:rFonts w:ascii="DejaVu Sans" w:hAnsi="DejaVu Sans"/>
+          <w:color w:val="000000"/>
         </w:rPr>
       </w:pPr>
       <w:r>
@@ -551,9 +530,7 @@
         <w:pStyle w:val="Normal"/>
         <w:rPr>
           <w:rFonts w:ascii="DejaVu Sans" w:hAnsi="DejaVu Sans"/>
-          <w:color w:val="030303"/>
-          <w:sz w:val="20"/>
-          <w:szCs w:val="20"/>
+          <w:color w:val="000000"/>
         </w:rPr>
       </w:pPr>
       <w:r>
@@ -588,9 +565,7 @@
         <w:pStyle w:val="TextBody"/>
         <w:rPr>
           <w:rFonts w:ascii="DejaVu Sans" w:hAnsi="DejaVu Sans"/>
-          <w:color w:val="030303"/>
-          <w:sz w:val="20"/>
-          <w:szCs w:val="20"/>
+          <w:color w:val="000000"/>
         </w:rPr>
       </w:pPr>
       <w:r>
@@ -604,228 +579,102 @@
     <w:p>
       <w:pPr>
         <w:pStyle w:val="PreformattedText"/>
-        <w:ind w:left="900" w:hanging="0"/>
-        <w:rPr>
-          <w:rFonts w:ascii="DejaVu Sans" w:hAnsi="DejaVu Sans"/>
-          <w:color w:val="030303"/>
-        </w:rPr>
-      </w:pPr>
-      <w:r>
-        <w:rPr>
+        <w:ind w:left="900" w:right="0" w:hanging="0"/>
+        <w:rPr>
+          <w:b/>
           <w:b/>
           <w:color w:val="009900"/>
         </w:rPr>
-        <w:t>optional-package-declaration</w:t>
-      </w:r>
-    </w:p>
-    <w:p>
-      <w:pPr>
-        <w:pStyle w:val="PreformattedText"/>
-        <w:ind w:left="900" w:hanging="0"/>
-        <w:rPr>
-          <w:rFonts w:ascii="DejaVu Sans" w:hAnsi="DejaVu Sans"/>
-          <w:color w:val="030303"/>
-        </w:rPr>
       </w:pPr>
       <w:r>
         <w:rPr>
           <w:b/>
           <w:color w:val="009900"/>
         </w:rPr>
-        <w:t>optional-imports</w:t>
+        <w:t>optional-package-declaration</w:t>
       </w:r>
     </w:p>
     <w:p>
       <w:pPr>
         <w:pStyle w:val="PreformattedText"/>
-        <w:ind w:left="900" w:hanging="0"/>
-        <w:rPr>
-          <w:rFonts w:ascii="DejaVu Sans" w:hAnsi="DejaVu Sans"/>
-          <w:color w:val="030303"/>
-        </w:rPr>
-      </w:pPr>
-      <w:r>
-        <w:rPr>
-          <w:rFonts w:ascii="DejaVu Sans" w:hAnsi="DejaVu Sans"/>
-          <w:color w:val="030303"/>
-        </w:rPr>
-      </w:r>
-    </w:p>
-    <w:p>
-      <w:pPr>
-        <w:pStyle w:val="PreformattedText"/>
-        <w:ind w:left="900" w:hanging="0"/>
-        <w:rPr>
-          <w:rFonts w:ascii="DejaVu Sans" w:hAnsi="DejaVu Sans"/>
-          <w:color w:val="030303"/>
-        </w:rPr>
-      </w:pPr>
-      <w:r>
-        <w:rPr>
-          <w:color w:val="000000"/>
-        </w:rPr>
-        <w:t xml:space="preserve">public class </w:t>
-      </w:r>
-      <w:r>
-        <w:rPr>
+        <w:ind w:left="900" w:right="0" w:hanging="0"/>
+        <w:rPr>
+          <w:b/>
           <w:b/>
           <w:color w:val="009900"/>
         </w:rPr>
-        <w:t>program-name</w:t>
-      </w:r>
-      <w:r>
-        <w:rPr>
-          <w:color w:val="000000"/>
-        </w:rPr>
-        <w:t xml:space="preserve"> {</w:t>
-      </w:r>
-    </w:p>
-    <w:p>
-      <w:pPr>
-        <w:pStyle w:val="PreformattedText"/>
-        <w:ind w:left="900" w:hanging="0"/>
-        <w:rPr>
-          <w:rFonts w:ascii="DejaVu Sans" w:hAnsi="DejaVu Sans"/>
-          <w:color w:val="030303"/>
-        </w:rPr>
-      </w:pPr>
-      <w:r>
-        <w:rPr>
-          <w:rFonts w:ascii="DejaVu Sans" w:hAnsi="DejaVu Sans"/>
-          <w:color w:val="030303"/>
-        </w:rPr>
-      </w:r>
-    </w:p>
-    <w:p>
-      <w:pPr>
-        <w:pStyle w:val="PreformattedText"/>
-        <w:ind w:left="900" w:hanging="0"/>
-        <w:rPr>
-          <w:rFonts w:ascii="DejaVu Sans" w:hAnsi="DejaVu Sans"/>
-          <w:color w:val="030303"/>
-        </w:rPr>
-      </w:pPr>
-      <w:r>
-        <w:rPr>
-          <w:color w:val="000000"/>
-        </w:rPr>
-        <w:t xml:space="preserve">    </w:t>
-      </w:r>
+      </w:pPr>
       <w:r>
         <w:rPr>
           <w:b/>
           <w:color w:val="009900"/>
         </w:rPr>
-        <w:t>optional-variable-declarations-and-subroutines</w:t>
+        <w:t>optional-imports</w:t>
       </w:r>
     </w:p>
     <w:p>
       <w:pPr>
         <w:pStyle w:val="PreformattedText"/>
-        <w:ind w:left="900" w:hanging="0"/>
-        <w:rPr>
-          <w:rFonts w:ascii="DejaVu Sans" w:hAnsi="DejaVu Sans"/>
-          <w:color w:val="030303"/>
-        </w:rPr>
-      </w:pPr>
-      <w:r>
-        <w:rPr>
-          <w:color w:val="000000"/>
-        </w:rPr>
-        <w:t xml:space="preserve">    </w:t>
+        <w:ind w:left="900" w:right="0" w:hanging="0"/>
+        <w:rPr>
+          <w:rFonts w:ascii="DejaVu Sans" w:hAnsi="DejaVu Sans"/>
+          <w:color w:val="030303"/>
+        </w:rPr>
+      </w:pPr>
+      <w:r>
+        <w:rPr>
+          <w:rFonts w:ascii="DejaVu Sans" w:hAnsi="DejaVu Sans"/>
+          <w:color w:val="030303"/>
+        </w:rPr>
       </w:r>
     </w:p>
     <w:p>
       <w:pPr>
         <w:pStyle w:val="PreformattedText"/>
-        <w:ind w:left="900" w:hanging="0"/>
-        <w:rPr>
-          <w:rFonts w:ascii="DejaVu Sans" w:hAnsi="DejaVu Sans"/>
-          <w:color w:val="030303"/>
-        </w:rPr>
-      </w:pPr>
-      <w:r>
-        <w:rPr>
-          <w:color w:val="000000"/>
-        </w:rPr>
-        <w:t xml:space="preserve">    </w:t>
-      </w:r>
-      <w:r>
-        <w:rPr>
-          <w:color w:val="000000"/>
-        </w:rPr>
-        <w:t>public static void main(String[] args) {</w:t>
-      </w:r>
-    </w:p>
-    <w:p>
-      <w:pPr>
-        <w:pStyle w:val="PreformattedText"/>
-        <w:ind w:left="900" w:hanging="0"/>
-        <w:rPr>
-          <w:rFonts w:ascii="DejaVu Sans" w:hAnsi="DejaVu Sans"/>
-          <w:color w:val="030303"/>
-        </w:rPr>
-      </w:pPr>
-      <w:r>
-        <w:rPr>
-          <w:color w:val="000000"/>
-        </w:rPr>
-        <w:t xml:space="preserve">       </w:t>
+        <w:ind w:left="900" w:right="0" w:hanging="0"/>
+        <w:rPr/>
+      </w:pPr>
+      <w:r>
+        <w:rPr>
+          <w:color w:val="000000"/>
+        </w:rPr>
+        <w:t xml:space="preserve">public class </w:t>
       </w:r>
       <w:r>
         <w:rPr>
           <w:b/>
           <w:color w:val="009900"/>
         </w:rPr>
-        <w:t>statements</w:t>
+        <w:t>program-name</w:t>
+      </w:r>
+      <w:r>
+        <w:rPr>
+          <w:color w:val="000000"/>
+        </w:rPr>
+        <w:t xml:space="preserve"> {</w:t>
       </w:r>
     </w:p>
     <w:p>
       <w:pPr>
         <w:pStyle w:val="PreformattedText"/>
-        <w:ind w:left="900" w:hanging="0"/>
-        <w:rPr>
-          <w:rFonts w:ascii="DejaVu Sans" w:hAnsi="DejaVu Sans"/>
-          <w:color w:val="030303"/>
-        </w:rPr>
-      </w:pPr>
-      <w:r>
-        <w:rPr>
-          <w:color w:val="000000"/>
-        </w:rPr>
-        <w:t xml:space="preserve">    </w:t>
-      </w:r>
-      <w:r>
-        <w:rPr>
-          <w:color w:val="000000"/>
-        </w:rPr>
-        <w:t>}</w:t>
+        <w:ind w:left="900" w:right="0" w:hanging="0"/>
+        <w:rPr>
+          <w:rFonts w:ascii="DejaVu Sans" w:hAnsi="DejaVu Sans"/>
+          <w:color w:val="030303"/>
+        </w:rPr>
+      </w:pPr>
+      <w:r>
+        <w:rPr>
+          <w:rFonts w:ascii="DejaVu Sans" w:hAnsi="DejaVu Sans"/>
+          <w:color w:val="030303"/>
+        </w:rPr>
       </w:r>
     </w:p>
     <w:p>
       <w:pPr>
         <w:pStyle w:val="PreformattedText"/>
-        <w:ind w:left="900" w:hanging="0"/>
-        <w:rPr>
-          <w:rFonts w:ascii="DejaVu Sans" w:hAnsi="DejaVu Sans"/>
-          <w:color w:val="030303"/>
-        </w:rPr>
-      </w:pPr>
-      <w:r>
-        <w:rPr>
-          <w:color w:val="000000"/>
-        </w:rPr>
-        <w:t xml:space="preserve">    </w:t>
-      </w:r>
-    </w:p>
-    <w:p>
-      <w:pPr>
-        <w:pStyle w:val="PreformattedText"/>
-        <w:ind w:left="900" w:hanging="0"/>
-        <w:rPr>
-          <w:rFonts w:ascii="DejaVu Sans" w:hAnsi="DejaVu Sans"/>
-          <w:color w:val="030303"/>
-        </w:rPr>
+        <w:ind w:left="900" w:right="0" w:hanging="0"/>
+        <w:rPr/>
       </w:pPr>
       <w:r>
         <w:rPr>
@@ -844,7 +693,119 @@
     <w:p>
       <w:pPr>
         <w:pStyle w:val="PreformattedText"/>
-        <w:ind w:left="900" w:hanging="0"/>
+        <w:ind w:left="900" w:right="0" w:hanging="0"/>
+        <w:rPr>
+          <w:color w:val="000000"/>
+        </w:rPr>
+      </w:pPr>
+      <w:r>
+        <w:rPr>
+          <w:color w:val="000000"/>
+        </w:rPr>
+        <w:t xml:space="preserve">    </w:t>
+      </w:r>
+    </w:p>
+    <w:p>
+      <w:pPr>
+        <w:pStyle w:val="PreformattedText"/>
+        <w:ind w:left="900" w:right="0" w:hanging="0"/>
+        <w:rPr>
+          <w:color w:val="000000"/>
+        </w:rPr>
+      </w:pPr>
+      <w:r>
+        <w:rPr>
+          <w:color w:val="000000"/>
+        </w:rPr>
+        <w:t xml:space="preserve">    </w:t>
+      </w:r>
+      <w:r>
+        <w:rPr>
+          <w:color w:val="000000"/>
+        </w:rPr>
+        <w:t>public static void main(String[] args) {</w:t>
+      </w:r>
+    </w:p>
+    <w:p>
+      <w:pPr>
+        <w:pStyle w:val="PreformattedText"/>
+        <w:ind w:left="900" w:right="0" w:hanging="0"/>
+        <w:rPr/>
+      </w:pPr>
+      <w:r>
+        <w:rPr>
+          <w:color w:val="000000"/>
+        </w:rPr>
+        <w:t xml:space="preserve">       </w:t>
+      </w:r>
+      <w:r>
+        <w:rPr>
+          <w:b/>
+          <w:color w:val="009900"/>
+        </w:rPr>
+        <w:t>statements</w:t>
+      </w:r>
+    </w:p>
+    <w:p>
+      <w:pPr>
+        <w:pStyle w:val="PreformattedText"/>
+        <w:ind w:left="900" w:right="0" w:hanging="0"/>
+        <w:rPr>
+          <w:color w:val="000000"/>
+        </w:rPr>
+      </w:pPr>
+      <w:r>
+        <w:rPr>
+          <w:color w:val="000000"/>
+        </w:rPr>
+        <w:t xml:space="preserve">    </w:t>
+      </w:r>
+      <w:r>
+        <w:rPr>
+          <w:color w:val="000000"/>
+        </w:rPr>
+        <w:t>}</w:t>
+      </w:r>
+    </w:p>
+    <w:p>
+      <w:pPr>
+        <w:pStyle w:val="PreformattedText"/>
+        <w:ind w:left="900" w:right="0" w:hanging="0"/>
+        <w:rPr>
+          <w:color w:val="000000"/>
+        </w:rPr>
+      </w:pPr>
+      <w:r>
+        <w:rPr>
+          <w:color w:val="000000"/>
+        </w:rPr>
+        <w:t xml:space="preserve">    </w:t>
+      </w:r>
+    </w:p>
+    <w:p>
+      <w:pPr>
+        <w:pStyle w:val="PreformattedText"/>
+        <w:ind w:left="900" w:right="0" w:hanging="0"/>
+        <w:rPr/>
+      </w:pPr>
+      <w:r>
+        <w:rPr>
+          <w:color w:val="000000"/>
+        </w:rPr>
+        <w:t xml:space="preserve">    </w:t>
+      </w:r>
+      <w:r>
+        <w:rPr>
+          <w:b/>
+          <w:color w:val="009900"/>
+        </w:rPr>
+        <w:t>optional-variable-declarations-and-subroutines</w:t>
+      </w:r>
+    </w:p>
+    <w:p>
+      <w:pPr>
+        <w:pStyle w:val="PreformattedText"/>
+        <w:ind w:left="900" w:right="0" w:hanging="0"/>
         <w:rPr>
           <w:rFonts w:ascii="DejaVu Sans" w:hAnsi="DejaVu Sans"/>
           <w:color w:val="030303"/>
@@ -861,10 +822,9 @@
       <w:pPr>
         <w:pStyle w:val="PreformattedText"/>
         <w:spacing w:before="0" w:after="283"/>
-        <w:ind w:left="900" w:hanging="0"/>
-        <w:rPr>
-          <w:rFonts w:ascii="DejaVu Sans" w:hAnsi="DejaVu Sans"/>
-          <w:color w:val="030303"/>
+        <w:ind w:left="900" w:right="0" w:hanging="0"/>
+        <w:rPr>
+          <w:color w:val="000000"/>
         </w:rPr>
       </w:pPr>
       <w:r>
@@ -877,12 +837,7 @@
     <w:p>
       <w:pPr>
         <w:pStyle w:val="Normal"/>
-        <w:rPr>
-          <w:rFonts w:ascii="DejaVu Sans" w:hAnsi="DejaVu Sans"/>
-          <w:color w:val="030303"/>
-          <w:sz w:val="20"/>
-          <w:szCs w:val="20"/>
-        </w:rPr>
+        <w:rPr/>
       </w:pPr>
       <w:r>
         <w:rPr>
@@ -912,12 +867,7 @@
     <w:p>
       <w:pPr>
         <w:pStyle w:val="Normal"/>
-        <w:rPr>
-          <w:rFonts w:ascii="DejaVu Sans" w:hAnsi="DejaVu Sans"/>
-          <w:color w:val="030303"/>
-          <w:sz w:val="20"/>
-          <w:szCs w:val="20"/>
-        </w:rPr>
+        <w:rPr/>
       </w:pPr>
       <w:r>
         <w:rPr>
@@ -938,12 +888,7 @@
     <w:p>
       <w:pPr>
         <w:pStyle w:val="Normal"/>
-        <w:rPr>
-          <w:rFonts w:ascii="DejaVu Sans" w:hAnsi="DejaVu Sans"/>
-          <w:color w:val="030303"/>
-          <w:sz w:val="20"/>
-          <w:szCs w:val="20"/>
-        </w:rPr>
+        <w:rPr/>
       </w:pPr>
       <w:r>
         <w:rPr>
@@ -991,9 +936,7 @@
         <w:pStyle w:val="TextBody"/>
         <w:rPr>
           <w:rFonts w:ascii="DejaVu Sans" w:hAnsi="DejaVu Sans"/>
-          <w:color w:val="030303"/>
-          <w:sz w:val="20"/>
-          <w:szCs w:val="20"/>
+          <w:color w:val="000000"/>
         </w:rPr>
       </w:pPr>
       <w:r>
@@ -1008,11 +951,8 @@
       <w:pPr>
         <w:pStyle w:val="PreformattedText"/>
         <w:spacing w:before="0" w:after="283"/>
-        <w:ind w:left="900" w:hanging="0"/>
-        <w:rPr>
-          <w:rFonts w:ascii="DejaVu Sans" w:hAnsi="DejaVu Sans"/>
-          <w:color w:val="030303"/>
-        </w:rPr>
+        <w:ind w:left="900" w:right="0" w:hanging="0"/>
+        <w:rPr/>
       </w:pPr>
       <w:r>
         <w:rPr>
@@ -1048,12 +988,7 @@
     <w:p>
       <w:pPr>
         <w:pStyle w:val="TextBody"/>
-        <w:rPr>
-          <w:rFonts w:ascii="DejaVu Sans" w:hAnsi="DejaVu Sans"/>
-          <w:color w:val="030303"/>
-          <w:sz w:val="20"/>
-          <w:szCs w:val="20"/>
-        </w:rPr>
+        <w:rPr/>
       </w:pPr>
       <w:r>
         <w:rPr>
@@ -1083,9 +1018,7 @@
         <w:pStyle w:val="Normal"/>
         <w:rPr>
           <w:rFonts w:ascii="DejaVu Sans" w:hAnsi="DejaVu Sans"/>
-          <w:color w:val="030303"/>
-          <w:sz w:val="20"/>
-          <w:szCs w:val="20"/>
+          <w:color w:val="000000"/>
         </w:rPr>
       </w:pPr>
       <w:r>
@@ -1099,12 +1032,7 @@
     <w:p>
       <w:pPr>
         <w:pStyle w:val="Normal"/>
-        <w:rPr>
-          <w:rFonts w:ascii="DejaVu Sans" w:hAnsi="DejaVu Sans"/>
-          <w:color w:val="030303"/>
-          <w:sz w:val="20"/>
-          <w:szCs w:val="20"/>
-        </w:rPr>
+        <w:rPr/>
       </w:pPr>
       <w:r>
         <w:rPr>
@@ -1145,9 +1073,7 @@
         <w:pStyle w:val="Normal"/>
         <w:rPr>
           <w:rFonts w:ascii="DejaVu Sans" w:hAnsi="DejaVu Sans"/>
-          <w:color w:val="030303"/>
-          <w:sz w:val="20"/>
-          <w:szCs w:val="20"/>
+          <w:color w:val="000000"/>
         </w:rPr>
       </w:pPr>
       <w:r>
@@ -1180,12 +1106,7 @@
     <w:p>
       <w:pPr>
         <w:pStyle w:val="Normal"/>
-        <w:rPr>
-          <w:rFonts w:ascii="DejaVu Sans" w:hAnsi="DejaVu Sans"/>
-          <w:color w:val="030303"/>
-          <w:sz w:val="20"/>
-          <w:szCs w:val="20"/>
-        </w:rPr>
+        <w:rPr/>
       </w:pPr>
       <w:r>
         <w:rPr>
@@ -1216,10 +1137,9 @@
       <w:pPr>
         <w:pStyle w:val="Normal"/>
         <w:rPr>
-          <w:rFonts w:ascii="DejaVu Sans" w:hAnsi="DejaVu Sans"/>
-          <w:color w:val="030303"/>
-          <w:sz w:val="20"/>
-          <w:szCs w:val="20"/>
+          <w:rFonts w:ascii="Times New Roman" w:hAnsi="Times New Roman"/>
+          <w:color w:val="000000"/>
+          <w:sz w:val="28"/>
         </w:rPr>
       </w:pPr>
       <w:r>
@@ -1238,10 +1158,9 @@
       <w:pPr>
         <w:pStyle w:val="Normal"/>
         <w:rPr>
-          <w:rFonts w:ascii="DejaVu Sans" w:hAnsi="DejaVu Sans"/>
-          <w:color w:val="030303"/>
-          <w:sz w:val="20"/>
-          <w:szCs w:val="20"/>
+          <w:rFonts w:ascii="Times New Roman" w:hAnsi="Times New Roman"/>
+          <w:color w:val="000000"/>
+          <w:sz w:val="28"/>
         </w:rPr>
       </w:pPr>
       <w:r>
@@ -1260,10 +1179,9 @@
       <w:pPr>
         <w:pStyle w:val="Normal"/>
         <w:rPr>
-          <w:rFonts w:ascii="DejaVu Sans" w:hAnsi="DejaVu Sans"/>
-          <w:color w:val="030303"/>
-          <w:sz w:val="20"/>
-          <w:szCs w:val="20"/>
+          <w:rFonts w:ascii="Times New Roman" w:hAnsi="Times New Roman"/>
+          <w:color w:val="000000"/>
+          <w:sz w:val="28"/>
         </w:rPr>
       </w:pPr>
       <w:r>
@@ -1299,12 +1217,7 @@
     <w:p>
       <w:pPr>
         <w:pStyle w:val="Normal"/>
-        <w:rPr>
-          <w:rFonts w:ascii="DejaVu Sans" w:hAnsi="DejaVu Sans"/>
-          <w:color w:val="030303"/>
-          <w:sz w:val="20"/>
-          <w:szCs w:val="20"/>
-        </w:rPr>
+        <w:rPr/>
       </w:pPr>
       <w:r>
         <w:rPr>
@@ -1335,28 +1248,24 @@
       <w:pPr>
         <w:pStyle w:val="Normal"/>
         <w:rPr>
-          <w:rFonts w:ascii="DejaVu Sans" w:hAnsi="DejaVu Sans"/>
-          <w:color w:val="030303"/>
-          <w:sz w:val="20"/>
-          <w:szCs w:val="20"/>
-        </w:rPr>
-      </w:pPr>
-      <w:r>
-        <w:rPr>
           <w:rFonts w:ascii="Times New Roman" w:hAnsi="Times New Roman"/>
           <w:color w:val="000000"/>
           <w:sz w:val="28"/>
         </w:rPr>
+      </w:pPr>
+      <w:r>
+        <w:rPr>
+          <w:rFonts w:ascii="Times New Roman" w:hAnsi="Times New Roman"/>
+          <w:color w:val="000000"/>
+          <w:sz w:val="28"/>
+        </w:rPr>
         <w:t xml:space="preserve"> </w:t>
       </w:r>
     </w:p>
     <w:p>
       <w:pPr>
         <w:pStyle w:val="Normal"/>
-        <w:rPr>
-          <w:rFonts w:ascii="DejaVu Sans" w:hAnsi="DejaVu Sans"/>
-          <w:color w:val="000000"/>
-        </w:rPr>
+        <w:rPr/>
       </w:pPr>
       <w:r>
         <w:rPr>
@@ -1605,10 +1514,7 @@
     <w:p>
       <w:pPr>
         <w:pStyle w:val="Normal"/>
-        <w:rPr>
-          <w:rFonts w:ascii="DejaVu Sans" w:hAnsi="DejaVu Sans"/>
-          <w:color w:val="000000"/>
-        </w:rPr>
+        <w:rPr/>
       </w:pPr>
       <w:r>
         <w:rPr>
@@ -1954,28 +1860,12 @@
         <w:pStyle w:val="Normal"/>
         <w:rPr>
           <w:rFonts w:ascii="DejaVu Sans" w:hAnsi="DejaVu Sans"/>
-          <w:color w:val="000000"/>
-        </w:rPr>
-      </w:pPr>
-      <w:r>
-        <w:rPr>
-          <w:rFonts w:ascii="DejaVu Sans" w:hAnsi="DejaVu Sans"/>
+          <w:b w:val="false"/>
           <w:b w:val="false"/>
           <w:color w:val="000000"/>
           <w:sz w:val="24"/>
           <w:szCs w:val="24"/>
         </w:rPr>
-        <w:t>Scanner inputObject = new Scanner(System.in);</w:t>
-      </w:r>
-    </w:p>
-    <w:p>
-      <w:pPr>
-        <w:pStyle w:val="Normal"/>
-        <w:spacing w:lineRule="atLeast" w:line="285"/>
-        <w:rPr>
-          <w:rFonts w:ascii="DejaVu Sans" w:hAnsi="DejaVu Sans"/>
-          <w:color w:val="000000"/>
-        </w:rPr>
       </w:pPr>
       <w:r>
         <w:rPr>
@@ -1985,7 +1875,7 @@
           <w:sz w:val="24"/>
           <w:szCs w:val="24"/>
         </w:rPr>
-        <w:t>boolean hasNextInt = inputObject.hasNextInt();</w:t>
+        <w:t>Scanner inputObject = new Scanner(System.in);</w:t>
       </w:r>
     </w:p>
     <w:p>
@@ -1994,28 +1884,12 @@
         <w:spacing w:lineRule="atLeast" w:line="285"/>
         <w:rPr>
           <w:rFonts w:ascii="DejaVu Sans" w:hAnsi="DejaVu Sans"/>
-          <w:color w:val="000000"/>
-        </w:rPr>
-      </w:pPr>
-      <w:r>
-        <w:rPr>
-          <w:rFonts w:ascii="DejaVu Sans" w:hAnsi="DejaVu Sans"/>
+          <w:b w:val="false"/>
           <w:b w:val="false"/>
           <w:color w:val="000000"/>
           <w:sz w:val="24"/>
           <w:szCs w:val="24"/>
         </w:rPr>
-        <w:t>if (hasNextInt) {</w:t>
-      </w:r>
-    </w:p>
-    <w:p>
-      <w:pPr>
-        <w:pStyle w:val="Normal"/>
-        <w:spacing w:lineRule="atLeast" w:line="285"/>
-        <w:rPr>
-          <w:rFonts w:ascii="DejaVu Sans" w:hAnsi="DejaVu Sans"/>
-          <w:color w:val="000000"/>
-        </w:rPr>
       </w:pPr>
       <w:r>
         <w:rPr>
@@ -2025,7 +1899,7 @@
           <w:sz w:val="24"/>
           <w:szCs w:val="24"/>
         </w:rPr>
-        <w:t>int anyNumber = inputObject.nextInt();</w:t>
+        <w:t>boolean hasNextInt = inputObject.hasNextInt();</w:t>
       </w:r>
     </w:p>
     <w:p>
@@ -2034,28 +1908,12 @@
         <w:spacing w:lineRule="atLeast" w:line="285"/>
         <w:rPr>
           <w:rFonts w:ascii="DejaVu Sans" w:hAnsi="DejaVu Sans"/>
-          <w:color w:val="000000"/>
-        </w:rPr>
-      </w:pPr>
-      <w:r>
-        <w:rPr>
-          <w:rFonts w:ascii="DejaVu Sans" w:hAnsi="DejaVu Sans"/>
+          <w:b w:val="false"/>
           <w:b w:val="false"/>
           <w:color w:val="000000"/>
           <w:sz w:val="24"/>
           <w:szCs w:val="24"/>
         </w:rPr>
-        <w:t>} else {</w:t>
-      </w:r>
-    </w:p>
-    <w:p>
-      <w:pPr>
-        <w:pStyle w:val="Normal"/>
-        <w:spacing w:lineRule="atLeast" w:line="285"/>
-        <w:rPr>
-          <w:rFonts w:ascii="DejaVu Sans" w:hAnsi="DejaVu Sans"/>
-          <w:color w:val="000000"/>
-        </w:rPr>
       </w:pPr>
       <w:r>
         <w:rPr>
@@ -2065,7 +1923,7 @@
           <w:sz w:val="24"/>
           <w:szCs w:val="24"/>
         </w:rPr>
-        <w:t>System.out.println("Invalid Number!!");</w:t>
+        <w:t>if (hasNextInt) {</w:t>
       </w:r>
     </w:p>
     <w:p>
@@ -2074,28 +1932,12 @@
         <w:spacing w:lineRule="atLeast" w:line="285"/>
         <w:rPr>
           <w:rFonts w:ascii="DejaVu Sans" w:hAnsi="DejaVu Sans"/>
-          <w:color w:val="000000"/>
-        </w:rPr>
-      </w:pPr>
-      <w:r>
-        <w:rPr>
-          <w:rFonts w:ascii="DejaVu Sans" w:hAnsi="DejaVu Sans"/>
+          <w:b w:val="false"/>
           <w:b w:val="false"/>
           <w:color w:val="000000"/>
           <w:sz w:val="24"/>
           <w:szCs w:val="24"/>
         </w:rPr>
-        <w:t>}</w:t>
-      </w:r>
-    </w:p>
-    <w:p>
-      <w:pPr>
-        <w:pStyle w:val="Normal"/>
-        <w:spacing w:lineRule="atLeast" w:line="285"/>
-        <w:rPr>
-          <w:rFonts w:ascii="DejaVu Sans" w:hAnsi="DejaVu Sans"/>
-          <w:color w:val="000000"/>
-        </w:rPr>
       </w:pPr>
       <w:r>
         <w:rPr>
@@ -2105,6 +1947,102 @@
           <w:sz w:val="24"/>
           <w:szCs w:val="24"/>
         </w:rPr>
+        <w:t>int anyNumber = inputObject.nextInt();</w:t>
+      </w:r>
+    </w:p>
+    <w:p>
+      <w:pPr>
+        <w:pStyle w:val="Normal"/>
+        <w:spacing w:lineRule="atLeast" w:line="285"/>
+        <w:rPr>
+          <w:rFonts w:ascii="DejaVu Sans" w:hAnsi="DejaVu Sans"/>
+          <w:b w:val="false"/>
+          <w:b w:val="false"/>
+          <w:color w:val="000000"/>
+          <w:sz w:val="24"/>
+          <w:szCs w:val="24"/>
+        </w:rPr>
+      </w:pPr>
+      <w:r>
+        <w:rPr>
+          <w:rFonts w:ascii="DejaVu Sans" w:hAnsi="DejaVu Sans"/>
+          <w:b w:val="false"/>
+          <w:color w:val="000000"/>
+          <w:sz w:val="24"/>
+          <w:szCs w:val="24"/>
+        </w:rPr>
+        <w:t>} else {</w:t>
+      </w:r>
+    </w:p>
+    <w:p>
+      <w:pPr>
+        <w:pStyle w:val="Normal"/>
+        <w:spacing w:lineRule="atLeast" w:line="285"/>
+        <w:rPr>
+          <w:rFonts w:ascii="DejaVu Sans" w:hAnsi="DejaVu Sans"/>
+          <w:b w:val="false"/>
+          <w:b w:val="false"/>
+          <w:color w:val="000000"/>
+          <w:sz w:val="24"/>
+          <w:szCs w:val="24"/>
+        </w:rPr>
+      </w:pPr>
+      <w:r>
+        <w:rPr>
+          <w:rFonts w:ascii="DejaVu Sans" w:hAnsi="DejaVu Sans"/>
+          <w:b w:val="false"/>
+          <w:color w:val="000000"/>
+          <w:sz w:val="24"/>
+          <w:szCs w:val="24"/>
+        </w:rPr>
+        <w:t>System.out.println("Invalid Number!!");</w:t>
+      </w:r>
+    </w:p>
+    <w:p>
+      <w:pPr>
+        <w:pStyle w:val="Normal"/>
+        <w:spacing w:lineRule="atLeast" w:line="285"/>
+        <w:rPr>
+          <w:rFonts w:ascii="DejaVu Sans" w:hAnsi="DejaVu Sans"/>
+          <w:b w:val="false"/>
+          <w:b w:val="false"/>
+          <w:color w:val="000000"/>
+          <w:sz w:val="24"/>
+          <w:szCs w:val="24"/>
+        </w:rPr>
+      </w:pPr>
+      <w:r>
+        <w:rPr>
+          <w:rFonts w:ascii="DejaVu Sans" w:hAnsi="DejaVu Sans"/>
+          <w:b w:val="false"/>
+          <w:color w:val="000000"/>
+          <w:sz w:val="24"/>
+          <w:szCs w:val="24"/>
+        </w:rPr>
+        <w:t>}</w:t>
+      </w:r>
+    </w:p>
+    <w:p>
+      <w:pPr>
+        <w:pStyle w:val="Normal"/>
+        <w:spacing w:lineRule="atLeast" w:line="285"/>
+        <w:rPr>
+          <w:rFonts w:ascii="DejaVu Sans" w:hAnsi="DejaVu Sans"/>
+          <w:b w:val="false"/>
+          <w:b w:val="false"/>
+          <w:color w:val="000000"/>
+          <w:sz w:val="24"/>
+          <w:szCs w:val="24"/>
+        </w:rPr>
+      </w:pPr>
+      <w:r>
+        <w:rPr>
+          <w:rFonts w:ascii="DejaVu Sans" w:hAnsi="DejaVu Sans"/>
+          <w:b w:val="false"/>
+          <w:color w:val="000000"/>
+          <w:sz w:val="24"/>
+          <w:szCs w:val="24"/>
+        </w:rPr>
         <w:t>inputObject.nextLine(); //to deal with enter (next line) character</w:t>
       </w:r>
     </w:p>
@@ -2143,7 +2081,6 @@
         <w:pStyle w:val="Normal"/>
         <w:rPr>
           <w:rFonts w:ascii="DejaVu Sans" w:hAnsi="DejaVu Sans"/>
-          <w:color w:val="000000"/>
         </w:rPr>
       </w:pPr>
       <w:r>
@@ -2158,7 +2095,6 @@
         <w:pStyle w:val="Normal"/>
         <w:rPr>
           <w:rFonts w:ascii="DejaVu Sans" w:hAnsi="DejaVu Sans"/>
-          <w:color w:val="000000"/>
         </w:rPr>
       </w:pPr>
       <w:r>
@@ -2173,7 +2109,6 @@
         <w:pStyle w:val="Normal"/>
         <w:rPr>
           <w:rFonts w:ascii="DejaVu Sans" w:hAnsi="DejaVu Sans"/>
-          <w:color w:val="000000"/>
         </w:rPr>
       </w:pPr>
       <w:r>
@@ -2203,7 +2138,6 @@
         <w:pStyle w:val="Normal"/>
         <w:rPr>
           <w:rFonts w:ascii="DejaVu Sans" w:hAnsi="DejaVu Sans"/>
-          <w:color w:val="000000"/>
         </w:rPr>
       </w:pPr>
       <w:r>
@@ -2218,7 +2152,6 @@
         <w:pStyle w:val="Normal"/>
         <w:rPr>
           <w:rFonts w:ascii="DejaVu Sans" w:hAnsi="DejaVu Sans"/>
-          <w:color w:val="000000"/>
         </w:rPr>
       </w:pPr>
       <w:r>
@@ -2233,7 +2166,6 @@
         <w:pStyle w:val="Normal"/>
         <w:rPr>
           <w:rFonts w:ascii="DejaVu Sans" w:hAnsi="DejaVu Sans"/>
-          <w:color w:val="000000"/>
         </w:rPr>
       </w:pPr>
       <w:r>
@@ -2248,7 +2180,6 @@
         <w:pStyle w:val="Normal"/>
         <w:rPr>
           <w:rFonts w:ascii="DejaVu Sans" w:hAnsi="DejaVu Sans"/>
-          <w:color w:val="000000"/>
         </w:rPr>
       </w:pPr>
       <w:r>
@@ -2278,7 +2209,6 @@
         <w:pStyle w:val="Normal"/>
         <w:rPr>
           <w:rFonts w:ascii="DejaVu Sans" w:hAnsi="DejaVu Sans"/>
-          <w:color w:val="000000"/>
         </w:rPr>
       </w:pPr>
       <w:r>
@@ -2293,7 +2223,6 @@
         <w:pStyle w:val="Normal"/>
         <w:rPr>
           <w:rFonts w:ascii="DejaVu Sans" w:hAnsi="DejaVu Sans"/>
-          <w:color w:val="000000"/>
         </w:rPr>
       </w:pPr>
       <w:r>
@@ -2308,7 +2237,6 @@
         <w:pStyle w:val="Normal"/>
         <w:rPr>
           <w:rFonts w:ascii="DejaVu Sans" w:hAnsi="DejaVu Sans"/>
-          <w:color w:val="000000"/>
         </w:rPr>
       </w:pPr>
       <w:r>
@@ -2323,7 +2251,6 @@
         <w:pStyle w:val="Normal"/>
         <w:rPr>
           <w:rFonts w:ascii="DejaVu Sans" w:hAnsi="DejaVu Sans"/>
-          <w:color w:val="000000"/>
         </w:rPr>
       </w:pPr>
       <w:r>
@@ -2684,11 +2611,12 @@
         <w:pStyle w:val="Normal"/>
         <w:rPr>
           <w:rFonts w:ascii="DejaVu Sans" w:hAnsi="DejaVu Sans"/>
-          <w:color w:val="000000"/>
-        </w:rPr>
-      </w:pPr>
-      <w:r>
-        <w:rPr/>
+        </w:rPr>
+      </w:pPr>
+      <w:r>
+        <w:rPr>
+          <w:rFonts w:ascii="DejaVu Sans" w:hAnsi="DejaVu Sans"/>
+        </w:rPr>
         <w:t>Reference in Classes:</w:t>
       </w:r>
     </w:p>
@@ -2697,11 +2625,12 @@
         <w:pStyle w:val="Normal"/>
         <w:rPr>
           <w:rFonts w:ascii="DejaVu Sans" w:hAnsi="DejaVu Sans"/>
-          <w:color w:val="000000"/>
-        </w:rPr>
-      </w:pPr>
-      <w:r>
-        <w:rPr/>
+        </w:rPr>
+      </w:pPr>
+      <w:r>
+        <w:rPr>
+          <w:rFonts w:ascii="DejaVu Sans" w:hAnsi="DejaVu Sans"/>
+        </w:rPr>
         <w:tab/>
         <w:t>Class_name new_object_name = old_object_name;</w:t>
       </w:r>
@@ -2715,19 +2644,23 @@
         </w:rPr>
       </w:pPr>
       <w:r>
-        <w:rPr/>
-      </w:r>
-    </w:p>
-    <w:p>
-      <w:pPr>
-        <w:pStyle w:val="Normal"/>
-        <w:rPr>
-          <w:rFonts w:ascii="DejaVu Sans" w:hAnsi="DejaVu Sans"/>
-          <w:color w:val="000000"/>
-        </w:rPr>
-      </w:pPr>
-      <w:r>
-        <w:rPr/>
+        <w:rPr>
+          <w:rFonts w:ascii="DejaVu Sans" w:hAnsi="DejaVu Sans"/>
+          <w:color w:val="000000"/>
+        </w:rPr>
+      </w:r>
+    </w:p>
+    <w:p>
+      <w:pPr>
+        <w:pStyle w:val="Normal"/>
+        <w:rPr>
+          <w:rFonts w:ascii="DejaVu Sans" w:hAnsi="DejaVu Sans"/>
+        </w:rPr>
+      </w:pPr>
+      <w:r>
+        <w:rPr>
+          <w:rFonts w:ascii="DejaVu Sans" w:hAnsi="DejaVu Sans"/>
+        </w:rPr>
         <w:t>Construction Chaining</w:t>
       </w:r>
     </w:p>
@@ -2761,390 +2694,15 @@
       </w:pPr>
     </w:pPrDefault>
   </w:docDefaults>
-  <w:latentStyles w:defLockedState="0" w:defUIPriority="99" w:defSemiHidden="0" w:defUnhideWhenUsed="0" w:defQFormat="0" w:count="376">
-    <w:lsdException w:name="Normal" w:uiPriority="0" w:qFormat="1"/>
-    <w:lsdException w:name="heading 1" w:uiPriority="9" w:qFormat="1"/>
-    <w:lsdException w:name="heading 2" w:uiPriority="9" w:semiHidden="1" w:unhideWhenUsed="1" w:qFormat="1"/>
-    <w:lsdException w:name="heading 3" w:uiPriority="9" w:semiHidden="1" w:unhideWhenUsed="1" w:qFormat="1"/>
-    <w:lsdException w:name="heading 4" w:uiPriority="9" w:semiHidden="1" w:unhideWhenUsed="1" w:qFormat="1"/>
-    <w:lsdException w:name="heading 5" w:uiPriority="9" w:semiHidden="1" w:unhideWhenUsed="1" w:qFormat="1"/>
-    <w:lsdException w:name="heading 6" w:uiPriority="9" w:semiHidden="1" w:unhideWhenUsed="1" w:qFormat="1"/>
-    <w:lsdException w:name="heading 7" w:uiPriority="9" w:semiHidden="1" w:unhideWhenUsed="1" w:qFormat="1"/>
-    <w:lsdException w:name="heading 8" w:uiPriority="9" w:semiHidden="1" w:unhideWhenUsed="1" w:qFormat="1"/>
-    <w:lsdException w:name="heading 9" w:uiPriority="9" w:semiHidden="1" w:unhideWhenUsed="1" w:qFormat="1"/>
-    <w:lsdException w:name="index 1" w:semiHidden="1" w:unhideWhenUsed="1"/>
-    <w:lsdException w:name="index 2" w:semiHidden="1" w:unhideWhenUsed="1"/>
-    <w:lsdException w:name="index 3" w:semiHidden="1" w:unhideWhenUsed="1"/>
-    <w:lsdException w:name="index 4" w:semiHidden="1" w:unhideWhenUsed="1"/>
-    <w:lsdException w:name="index 5" w:semiHidden="1" w:unhideWhenUsed="1"/>
-    <w:lsdException w:name="index 6" w:semiHidden="1" w:unhideWhenUsed="1"/>
-    <w:lsdException w:name="index 7" w:semiHidden="1" w:unhideWhenUsed="1"/>
-    <w:lsdException w:name="index 8" w:semiHidden="1" w:unhideWhenUsed="1"/>
-    <w:lsdException w:name="index 9" w:semiHidden="1" w:unhideWhenUsed="1"/>
-    <w:lsdException w:name="toc 1" w:uiPriority="39" w:semiHidden="1" w:unhideWhenUsed="1"/>
-    <w:lsdException w:name="toc 2" w:uiPriority="39" w:semiHidden="1" w:unhideWhenUsed="1"/>
-    <w:lsdException w:name="toc 3" w:uiPriority="39" w:semiHidden="1" w:unhideWhenUsed="1"/>
-    <w:lsdException w:name="toc 4" w:uiPriority="39" w:semiHidden="1" w:unhideWhenUsed="1"/>
-    <w:lsdException w:name="toc 5" w:uiPriority="39" w:semiHidden="1" w:unhideWhenUsed="1"/>
-    <w:lsdException w:name="toc 6" w:uiPriority="39" w:semiHidden="1" w:unhideWhenUsed="1"/>
-    <w:lsdException w:name="toc 7" w:uiPriority="39" w:semiHidden="1" w:unhideWhenUsed="1"/>
-    <w:lsdException w:name="toc 8" w:uiPriority="39" w:semiHidden="1" w:unhideWhenUsed="1"/>
-    <w:lsdException w:name="toc 9" w:uiPriority="39" w:semiHidden="1" w:unhideWhenUsed="1"/>
-    <w:lsdException w:name="Normal Indent" w:semiHidden="1" w:unhideWhenUsed="1"/>
-    <w:lsdException w:name="footnote text" w:semiHidden="1" w:unhideWhenUsed="1"/>
-    <w:lsdException w:name="annotation text" w:semiHidden="1" w:unhideWhenUsed="1"/>
-    <w:lsdException w:name="header" w:semiHidden="1" w:unhideWhenUsed="1"/>
-    <w:lsdException w:name="footer" w:semiHidden="1" w:unhideWhenUsed="1"/>
-    <w:lsdException w:name="index heading" w:semiHidden="1" w:unhideWhenUsed="1"/>
-    <w:lsdException w:name="caption" w:uiPriority="35" w:semiHidden="1" w:unhideWhenUsed="1" w:qFormat="1"/>
-    <w:lsdException w:name="table of figures" w:semiHidden="1" w:unhideWhenUsed="1"/>
-    <w:lsdException w:name="envelope address" w:semiHidden="1" w:unhideWhenUsed="1"/>
-    <w:lsdException w:name="envelope return" w:semiHidden="1" w:unhideWhenUsed="1"/>
-    <w:lsdException w:name="footnote reference" w:semiHidden="1" w:unhideWhenUsed="1"/>
-    <w:lsdException w:name="annotation reference" w:semiHidden="1" w:unhideWhenUsed="1"/>
-    <w:lsdException w:name="line number" w:semiHidden="1" w:unhideWhenUsed="1"/>
-    <w:lsdException w:name="page number" w:semiHidden="1" w:unhideWhenUsed="1"/>
-    <w:lsdException w:name="endnote reference" w:semiHidden="1" w:unhideWhenUsed="1"/>
-    <w:lsdException w:name="endnote text" w:semiHidden="1" w:unhideWhenUsed="1"/>
-    <w:lsdException w:name="table of authorities" w:semiHidden="1" w:unhideWhenUsed="1"/>
-    <w:lsdException w:name="macro" w:semiHidden="1" w:unhideWhenUsed="1"/>
-    <w:lsdException w:name="toa heading" w:semiHidden="1" w:unhideWhenUsed="1"/>
-    <w:lsdException w:name="List" w:semiHidden="1" w:unhideWhenUsed="1"/>
-    <w:lsdException w:name="List Bullet" w:semiHidden="1" w:unhideWhenUsed="1"/>
-    <w:lsdException w:name="List Number" w:semiHidden="1" w:unhideWhenUsed="1"/>
-    <w:lsdException w:name="List 2" w:semiHidden="1" w:unhideWhenUsed="1"/>
-    <w:lsdException w:name="List 3" w:semiHidden="1" w:unhideWhenUsed="1"/>
-    <w:lsdException w:name="List 4" w:semiHidden="1" w:unhideWhenUsed="1"/>
-    <w:lsdException w:name="List 5" w:semiHidden="1" w:unhideWhenUsed="1"/>
-    <w:lsdException w:name="List Bullet 2" w:semiHidden="1" w:unhideWhenUsed="1"/>
-    <w:lsdException w:name="List Bullet 3" w:semiHidden="1" w:unhideWhenUsed="1"/>
-    <w:lsdException w:name="List Bullet 4" w:semiHidden="1" w:unhideWhenUsed="1"/>
-    <w:lsdException w:name="List Bullet 5" w:semiHidden="1" w:unhideWhenUsed="1"/>
-    <w:lsdException w:name="List Number 2" w:semiHidden="1" w:unhideWhenUsed="1"/>
-    <w:lsdException w:name="List Number 3" w:semiHidden="1" w:unhideWhenUsed="1"/>
-    <w:lsdException w:name="List Number 4" w:semiHidden="1" w:unhideWhenUsed="1"/>
-    <w:lsdException w:name="List Number 5" w:semiHidden="1" w:unhideWhenUsed="1"/>
-    <w:lsdException w:name="Title" w:uiPriority="10" w:qFormat="1"/>
-    <w:lsdException w:name="Closing" w:semiHidden="1" w:unhideWhenUsed="1"/>
-    <w:lsdException w:name="Signature" w:semiHidden="1" w:unhideWhenUsed="1"/>
-    <w:lsdException w:name="Default Paragraph Font" w:uiPriority="1" w:semiHidden="1" w:unhideWhenUsed="1"/>
-    <w:lsdException w:name="Body Text" w:semiHidden="1" w:unhideWhenUsed="1"/>
-    <w:lsdException w:name="Body Text Indent" w:semiHidden="1" w:unhideWhenUsed="1"/>
-    <w:lsdException w:name="List Continue" w:semiHidden="1" w:unhideWhenUsed="1"/>
-    <w:lsdException w:name="List Continue 2" w:semiHidden="1" w:unhideWhenUsed="1"/>
-    <w:lsdException w:name="List Continue 3" w:semiHidden="1" w:unhideWhenUsed="1"/>
-    <w:lsdException w:name="List Continue 4" w:semiHidden="1" w:unhideWhenUsed="1"/>
-    <w:lsdException w:name="List Continue 5" w:semiHidden="1" w:unhideWhenUsed="1"/>
-    <w:lsdException w:name="Message Header" w:semiHidden="1" w:unhideWhenUsed="1"/>
-    <w:lsdException w:name="Subtitle" w:uiPriority="11" w:qFormat="1"/>
-    <w:lsdException w:name="Salutation" w:semiHidden="1" w:unhideWhenUsed="1"/>
-    <w:lsdException w:name="Date" w:semiHidden="1" w:unhideWhenUsed="1"/>
-    <w:lsdException w:name="Body Text First Indent" w:semiHidden="1" w:unhideWhenUsed="1"/>
-    <w:lsdException w:name="Body Text First Indent 2" w:semiHidden="1" w:unhideWhenUsed="1"/>
-    <w:lsdException w:name="Note Heading" w:semiHidden="1" w:unhideWhenUsed="1"/>
-    <w:lsdException w:name="Body Text 2" w:semiHidden="1" w:unhideWhenUsed="1"/>
-    <w:lsdException w:name="Body Text 3" w:semiHidden="1" w:unhideWhenUsed="1"/>
-    <w:lsdException w:name="Body Text Indent 2" w:semiHidden="1" w:unhideWhenUsed="1"/>
-    <w:lsdException w:name="Body Text Indent 3" w:semiHidden="1" w:unhideWhenUsed="1"/>
-    <w:lsdException w:name="Block Text" w:semiHidden="1" w:unhideWhenUsed="1"/>
-    <w:lsdException w:name="Hyperlink" w:semiHidden="1" w:unhideWhenUsed="1"/>
-    <w:lsdException w:name="FollowedHyperlink" w:semiHidden="1" w:unhideWhenUsed="1"/>
-    <w:lsdException w:name="Strong" w:uiPriority="22" w:qFormat="1"/>
-    <w:lsdException w:name="Emphasis" w:uiPriority="20" w:qFormat="1"/>
-    <w:lsdException w:name="Document Map" w:semiHidden="1" w:unhideWhenUsed="1"/>
-    <w:lsdException w:name="Plain Text" w:semiHidden="1" w:unhideWhenUsed="1"/>
-    <w:lsdException w:name="E-mail Signature" w:semiHidden="1" w:unhideWhenUsed="1"/>
-    <w:lsdException w:name="HTML Top of Form" w:semiHidden="1" w:unhideWhenUsed="1"/>
-    <w:lsdException w:name="HTML Bottom of Form" w:semiHidden="1" w:unhideWhenUsed="1"/>
-    <w:lsdException w:name="Normal (Web)" w:semiHidden="1" w:unhideWhenUsed="1"/>
-    <w:lsdException w:name="HTML Acronym" w:semiHidden="1" w:unhideWhenUsed="1"/>
-    <w:lsdException w:name="HTML Address" w:semiHidden="1" w:unhideWhenUsed="1"/>
-    <w:lsdException w:name="HTML Cite" w:semiHidden="1" w:unhideWhenUsed="1"/>
-    <w:lsdException w:name="HTML Code" w:semiHidden="1" w:unhideWhenUsed="1"/>
-    <w:lsdException w:name="HTML Definition" w:semiHidden="1" w:unhideWhenUsed="1"/>
-    <w:lsdException w:name="HTML Keyboard" w:semiHidden="1" w:unhideWhenUsed="1"/>
-    <w:lsdException w:name="HTML Preformatted" w:semiHidden="1" w:unhideWhenUsed="1"/>
-    <w:lsdException w:name="HTML Sample" w:semiHidden="1" w:unhideWhenUsed="1"/>
-    <w:lsdException w:name="HTML Typewriter" w:semiHidden="1" w:unhideWhenUsed="1"/>
-    <w:lsdException w:name="HTML Variable" w:semiHidden="1" w:unhideWhenUsed="1"/>
-    <w:lsdException w:name="Normal Table" w:semiHidden="1" w:unhideWhenUsed="1"/>
-    <w:lsdException w:name="annotation subject" w:semiHidden="1" w:unhideWhenUsed="1"/>
-    <w:lsdException w:name="No List" w:semiHidden="1" w:unhideWhenUsed="1"/>
-    <w:lsdException w:name="Outline List 1" w:semiHidden="1" w:unhideWhenUsed="1"/>
-    <w:lsdException w:name="Outline List 2" w:semiHidden="1" w:unhideWhenUsed="1"/>
-    <w:lsdException w:name="Outline List 3" w:semiHidden="1" w:unhideWhenUsed="1"/>
-    <w:lsdException w:name="Table Simple 1" w:semiHidden="1" w:unhideWhenUsed="1"/>
-    <w:lsdException w:name="Table Simple 2" w:semiHidden="1" w:unhideWhenUsed="1"/>
-    <w:lsdException w:name="Table Simple 3" w:semiHidden="1" w:unhideWhenUsed="1"/>
-    <w:lsdException w:name="Table Classic 1" w:semiHidden="1" w:unhideWhenUsed="1"/>
-    <w:lsdException w:name="Table Classic 2" w:semiHidden="1" w:unhideWhenUsed="1"/>
-    <w:lsdException w:name="Table Classic 3" w:semiHidden="1" w:unhideWhenUsed="1"/>
-    <w:lsdException w:name="Table Classic 4" w:semiHidden="1" w:unhideWhenUsed="1"/>
-    <w:lsdException w:name="Table Colorful 1" w:semiHidden="1" w:unhideWhenUsed="1"/>
-    <w:lsdException w:name="Table Colorful 2" w:semiHidden="1" w:unhideWhenUsed="1"/>
-    <w:lsdException w:name="Table Colorful 3" w:semiHidden="1" w:unhideWhenUsed="1"/>
-    <w:lsdException w:name="Table Columns 1" w:semiHidden="1" w:unhideWhenUsed="1"/>
-    <w:lsdException w:name="Table Columns 2" w:semiHidden="1" w:unhideWhenUsed="1"/>
-    <w:lsdException w:name="Table Columns 3" w:semiHidden="1" w:unhideWhenUsed="1"/>
-    <w:lsdException w:name="Table Columns 4" w:semiHidden="1" w:unhideWhenUsed="1"/>
-    <w:lsdException w:name="Table Columns 5" w:semiHidden="1" w:unhideWhenUsed="1"/>
-    <w:lsdException w:name="Table Grid 1" w:semiHidden="1" w:unhideWhenUsed="1"/>
-    <w:lsdException w:name="Table Grid 2" w:semiHidden="1" w:unhideWhenUsed="1"/>
-    <w:lsdException w:name="Table Grid 3" w:semiHidden="1" w:unhideWhenUsed="1"/>
-    <w:lsdException w:name="Table Grid 4" w:semiHidden="1" w:unhideWhenUsed="1"/>
-    <w:lsdException w:name="Table Grid 5" w:semiHidden="1" w:unhideWhenUsed="1"/>
-    <w:lsdException w:name="Table Grid 6" w:semiHidden="1" w:unhideWhenUsed="1"/>
-    <w:lsdException w:name="Table Grid 7" w:semiHidden="1" w:unhideWhenUsed="1"/>
-    <w:lsdException w:name="Table Grid 8" w:semiHidden="1" w:unhideWhenUsed="1"/>
-    <w:lsdException w:name="Table List 1" w:semiHidden="1" w:unhideWhenUsed="1"/>
-    <w:lsdException w:name="Table List 2" w:semiHidden="1" w:unhideWhenUsed="1"/>
-    <w:lsdException w:name="Table List 3" w:semiHidden="1" w:unhideWhenUsed="1"/>
-    <w:lsdException w:name="Table List 4" w:semiHidden="1" w:unhideWhenUsed="1"/>
-    <w:lsdException w:name="Table List 5" w:semiHidden="1" w:unhideWhenUsed="1"/>
-    <w:lsdException w:name="Table List 6" w:semiHidden="1" w:unhideWhenUsed="1"/>
-    <w:lsdException w:name="Table List 7" w:semiHidden="1" w:unhideWhenUsed="1"/>
-    <w:lsdException w:name="Table List 8" w:semiHidden="1" w:unhideWhenUsed="1"/>
-    <w:lsdException w:name="Table 3D effects 1" w:semiHidden="1" w:unhideWhenUsed="1"/>
-    <w:lsdException w:name="Table 3D effects 2" w:semiHidden="1" w:unhideWhenUsed="1"/>
-    <w:lsdException w:name="Table 3D effects 3" w:semiHidden="1" w:unhideWhenUsed="1"/>
-    <w:lsdException w:name="Table Contemporary" w:semiHidden="1" w:unhideWhenUsed="1"/>
-    <w:lsdException w:name="Table Elegant" w:semiHidden="1" w:unhideWhenUsed="1"/>
-    <w:lsdException w:name="Table Professional" w:semiHidden="1" w:unhideWhenUsed="1"/>
-    <w:lsdException w:name="Table Subtle 1" w:semiHidden="1" w:unhideWhenUsed="1"/>
-    <w:lsdException w:name="Table Subtle 2" w:semiHidden="1" w:unhideWhenUsed="1"/>
-    <w:lsdException w:name="Table Web 1" w:semiHidden="1" w:unhideWhenUsed="1"/>
-    <w:lsdException w:name="Table Web 2" w:semiHidden="1" w:unhideWhenUsed="1"/>
-    <w:lsdException w:name="Table Web 3" w:semiHidden="1" w:unhideWhenUsed="1"/>
-    <w:lsdException w:name="Balloon Text" w:semiHidden="1" w:unhideWhenUsed="1"/>
-    <w:lsdException w:name="Table Grid" w:uiPriority="39"/>
-    <w:lsdException w:name="Table Theme" w:semiHidden="1" w:unhideWhenUsed="1"/>
-    <w:lsdException w:name="Placeholder Text" w:semiHidden="1"/>
-    <w:lsdException w:name="No Spacing" w:uiPriority="1" w:qFormat="1"/>
-    <w:lsdException w:name="Light Shading" w:uiPriority="60"/>
-    <w:lsdException w:name="Light List" w:uiPriority="61"/>
-    <w:lsdException w:name="Light Grid" w:uiPriority="62"/>
-    <w:lsdException w:name="Medium Shading 1" w:uiPriority="63"/>
-    <w:lsdException w:name="Medium Shading 2" w:uiPriority="64"/>
-    <w:lsdException w:name="Medium List 1" w:uiPriority="65"/>
-    <w:lsdException w:name="Medium List 2" w:uiPriority="66"/>
-    <w:lsdException w:name="Medium Grid 1" w:uiPriority="67"/>
-    <w:lsdException w:name="Medium Grid 2" w:uiPriority="68"/>
-    <w:lsdException w:name="Medium Grid 3" w:uiPriority="69"/>
-    <w:lsdException w:name="Dark List" w:uiPriority="70"/>
-    <w:lsdException w:name="Colorful Shading" w:uiPriority="71"/>
-    <w:lsdException w:name="Colorful List" w:uiPriority="72"/>
-    <w:lsdException w:name="Colorful Grid" w:uiPriority="73"/>
-    <w:lsdException w:name="Light Shading Accent 1" w:uiPriority="60"/>
-    <w:lsdException w:name="Light List Accent 1" w:uiPriority="61"/>
-    <w:lsdException w:name="Light Grid Accent 1" w:uiPriority="62"/>
-    <w:lsdException w:name="Medium Shading 1 Accent 1" w:uiPriority="63"/>
-    <w:lsdException w:name="Medium Shading 2 Accent 1" w:uiPriority="64"/>
-    <w:lsdException w:name="Medium List 1 Accent 1" w:uiPriority="65"/>
-    <w:lsdException w:name="Revision" w:semiHidden="1"/>
-    <w:lsdException w:name="List Paragraph" w:uiPriority="34" w:qFormat="1"/>
-    <w:lsdException w:name="Quote" w:uiPriority="29" w:qFormat="1"/>
-    <w:lsdException w:name="Intense Quote" w:uiPriority="30" w:qFormat="1"/>
-    <w:lsdException w:name="Medium List 2 Accent 1" w:uiPriority="66"/>
-    <w:lsdException w:name="Medium Grid 1 Accent 1" w:uiPriority="67"/>
-    <w:lsdException w:name="Medium Grid 2 Accent 1" w:uiPriority="68"/>
-    <w:lsdException w:name="Medium Grid 3 Accent 1" w:uiPriority="69"/>
-    <w:lsdException w:name="Dark List Accent 1" w:uiPriority="70"/>
-    <w:lsdException w:name="Colorful Shading Accent 1" w:uiPriority="71"/>
-    <w:lsdException w:name="Colorful List Accent 1" w:uiPriority="72"/>
-    <w:lsdException w:name="Colorful Grid Accent 1" w:uiPriority="73"/>
-    <w:lsdException w:name="Light Shading Accent 2" w:uiPriority="60"/>
-    <w:lsdException w:name="Light List Accent 2" w:uiPriority="61"/>
-    <w:lsdException w:name="Light Grid Accent 2" w:uiPriority="62"/>
-    <w:lsdException w:name="Medium Shading 1 Accent 2" w:uiPriority="63"/>
-    <w:lsdException w:name="Medium Shading 2 Accent 2" w:uiPriority="64"/>
-    <w:lsdException w:name="Medium List 1 Accent 2" w:uiPriority="65"/>
-    <w:lsdException w:name="Medium List 2 Accent 2" w:uiPriority="66"/>
-    <w:lsdException w:name="Medium Grid 1 Accent 2" w:uiPriority="67"/>
-    <w:lsdException w:name="Medium Grid 2 Accent 2" w:uiPriority="68"/>
-    <w:lsdException w:name="Medium Grid 3 Accent 2" w:uiPriority="69"/>
-    <w:lsdException w:name="Dark List Accent 2" w:uiPriority="70"/>
-    <w:lsdException w:name="Colorful Shading Accent 2" w:uiPriority="71"/>
-    <w:lsdException w:name="Colorful List Accent 2" w:uiPriority="72"/>
-    <w:lsdException w:name="Colorful Grid Accent 2" w:uiPriority="73"/>
-    <w:lsdException w:name="Light Shading Accent 3" w:uiPriority="60"/>
-    <w:lsdException w:name="Light List Accent 3" w:uiPriority="61"/>
-    <w:lsdException w:name="Light Grid Accent 3" w:uiPriority="62"/>
-    <w:lsdException w:name="Medium Shading 1 Accent 3" w:uiPriority="63"/>
-    <w:lsdException w:name="Medium Shading 2 Accent 3" w:uiPriority="64"/>
-    <w:lsdException w:name="Medium List 1 Accent 3" w:uiPriority="65"/>
-    <w:lsdException w:name="Medium List 2 Accent 3" w:uiPriority="66"/>
-    <w:lsdException w:name="Medium Grid 1 Accent 3" w:uiPriority="67"/>
-    <w:lsdException w:name="Medium Grid 2 Accent 3" w:uiPriority="68"/>
-    <w:lsdException w:name="Medium Grid 3 Accent 3" w:uiPriority="69"/>
-    <w:lsdException w:name="Dark List Accent 3" w:uiPriority="70"/>
-    <w:lsdException w:name="Colorful Shading Accent 3" w:uiPriority="71"/>
-    <w:lsdException w:name="Colorful List Accent 3" w:uiPriority="72"/>
-    <w:lsdException w:name="Colorful Grid Accent 3" w:uiPriority="73"/>
-    <w:lsdException w:name="Light Shading Accent 4" w:uiPriority="60"/>
-    <w:lsdException w:name="Light List Accent 4" w:uiPriority="61"/>
-    <w:lsdException w:name="Light Grid Accent 4" w:uiPriority="62"/>
-    <w:lsdException w:name="Medium Shading 1 Accent 4" w:uiPriority="63"/>
-    <w:lsdException w:name="Medium Shading 2 Accent 4" w:uiPriority="64"/>
-    <w:lsdException w:name="Medium List 1 Accent 4" w:uiPriority="65"/>
-    <w:lsdException w:name="Medium List 2 Accent 4" w:uiPriority="66"/>
-    <w:lsdException w:name="Medium Grid 1 Accent 4" w:uiPriority="67"/>
-    <w:lsdException w:name="Medium Grid 2 Accent 4" w:uiPriority="68"/>
-    <w:lsdException w:name="Medium Grid 3 Accent 4" w:uiPriority="69"/>
-    <w:lsdException w:name="Dark List Accent 4" w:uiPriority="70"/>
-    <w:lsdException w:name="Colorful Shading Accent 4" w:uiPriority="71"/>
-    <w:lsdException w:name="Colorful List Accent 4" w:uiPriority="72"/>
-    <w:lsdException w:name="Colorful Grid Accent 4" w:uiPriority="73"/>
-    <w:lsdException w:name="Light Shading Accent 5" w:uiPriority="60"/>
-    <w:lsdException w:name="Light List Accent 5" w:uiPriority="61"/>
-    <w:lsdException w:name="Light Grid Accent 5" w:uiPriority="62"/>
-    <w:lsdException w:name="Medium Shading 1 Accent 5" w:uiPriority="63"/>
-    <w:lsdException w:name="Medium Shading 2 Accent 5" w:uiPriority="64"/>
-    <w:lsdException w:name="Medium List 1 Accent 5" w:uiPriority="65"/>
-    <w:lsdException w:name="Medium List 2 Accent 5" w:uiPriority="66"/>
-    <w:lsdException w:name="Medium Grid 1 Accent 5" w:uiPriority="67"/>
-    <w:lsdException w:name="Medium Grid 2 Accent 5" w:uiPriority="68"/>
-    <w:lsdException w:name="Medium Grid 3 Accent 5" w:uiPriority="69"/>
-    <w:lsdException w:name="Dark List Accent 5" w:uiPriority="70"/>
-    <w:lsdException w:name="Colorful Shading Accent 5" w:uiPriority="71"/>
-    <w:lsdException w:name="Colorful List Accent 5" w:uiPriority="72"/>
-    <w:lsdException w:name="Colorful Grid Accent 5" w:uiPriority="73"/>
-    <w:lsdException w:name="Light Shading Accent 6" w:uiPriority="60"/>
-    <w:lsdException w:name="Light List Accent 6" w:uiPriority="61"/>
-    <w:lsdException w:name="Light Grid Accent 6" w:uiPriority="62"/>
-    <w:lsdException w:name="Medium Shading 1 Accent 6" w:uiPriority="63"/>
-    <w:lsdException w:name="Medium Shading 2 Accent 6" w:uiPriority="64"/>
-    <w:lsdException w:name="Medium List 1 Accent 6" w:uiPriority="65"/>
-    <w:lsdException w:name="Medium List 2 Accent 6" w:uiPriority="66"/>
-    <w:lsdException w:name="Medium Grid 1 Accent 6" w:uiPriority="67"/>
-    <w:lsdException w:name="Medium Grid 2 Accent 6" w:uiPriority="68"/>
-    <w:lsdException w:name="Medium Grid 3 Accent 6" w:uiPriority="69"/>
-    <w:lsdException w:name="Dark List Accent 6" w:uiPriority="70"/>
-    <w:lsdException w:name="Colorful Shading Accent 6" w:uiPriority="71"/>
-    <w:lsdException w:name="Colorful List Accent 6" w:uiPriority="72"/>
-    <w:lsdException w:name="Colorful Grid Accent 6" w:uiPriority="73"/>
-    <w:lsdException w:name="Subtle Emphasis" w:uiPriority="19" w:qFormat="1"/>
-    <w:lsdException w:name="Intense Emphasis" w:uiPriority="21" w:qFormat="1"/>
-    <w:lsdException w:name="Subtle Reference" w:uiPriority="31" w:qFormat="1"/>
-    <w:lsdException w:name="Intense Reference" w:uiPriority="32" w:qFormat="1"/>
-    <w:lsdException w:name="Book Title" w:uiPriority="33" w:qFormat="1"/>
-    <w:lsdException w:name="Bibliography" w:uiPriority="37" w:semiHidden="1" w:unhideWhenUsed="1"/>
-    <w:lsdException w:name="TOC Heading" w:uiPriority="39" w:semiHidden="1" w:unhideWhenUsed="1" w:qFormat="1"/>
-    <w:lsdException w:name="Plain Table 1" w:uiPriority="41"/>
-    <w:lsdException w:name="Plain Table 2" w:uiPriority="42"/>
-    <w:lsdException w:name="Plain Table 3" w:uiPriority="43"/>
-    <w:lsdException w:name="Plain Table 4" w:uiPriority="44"/>
-    <w:lsdException w:name="Plain Table 5" w:uiPriority="45"/>
-    <w:lsdException w:name="Grid Table Light" w:uiPriority="40"/>
-    <w:lsdException w:name="Grid Table 1 Light" w:uiPriority="46"/>
-    <w:lsdException w:name="Grid Table 2" w:uiPriority="47"/>
-    <w:lsdException w:name="Grid Table 3" w:uiPriority="48"/>
-    <w:lsdException w:name="Grid Table 4" w:uiPriority="49"/>
-    <w:lsdException w:name="Grid Table 5 Dark" w:uiPriority="50"/>
-    <w:lsdException w:name="Grid Table 6 Colorful" w:uiPriority="51"/>
-    <w:lsdException w:name="Grid Table 7 Colorful" w:uiPriority="52"/>
-    <w:lsdException w:name="Grid Table 1 Light Accent 1" w:uiPriority="46"/>
-    <w:lsdException w:name="Grid Table 2 Accent 1" w:uiPriority="47"/>
-    <w:lsdException w:name="Grid Table 3 Accent 1" w:uiPriority="48"/>
-    <w:lsdException w:name="Grid Table 4 Accent 1" w:uiPriority="49"/>
-    <w:lsdException w:name="Grid Table 5 Dark Accent 1" w:uiPriority="50"/>
-    <w:lsdException w:name="Grid Table 6 Colorful Accent 1" w:uiPriority="51"/>
-    <w:lsdException w:name="Grid Table 7 Colorful Accent 1" w:uiPriority="52"/>
-    <w:lsdException w:name="Grid Table 1 Light Accent 2" w:uiPriority="46"/>
-    <w:lsdException w:name="Grid Table 2 Accent 2" w:uiPriority="47"/>
-    <w:lsdException w:name="Grid Table 3 Accent 2" w:uiPriority="48"/>
-    <w:lsdException w:name="Grid Table 4 Accent 2" w:uiPriority="49"/>
-    <w:lsdException w:name="Grid Table 5 Dark Accent 2" w:uiPriority="50"/>
-    <w:lsdException w:name="Grid Table 6 Colorful Accent 2" w:uiPriority="51"/>
-    <w:lsdException w:name="Grid Table 7 Colorful Accent 2" w:uiPriority="52"/>
-    <w:lsdException w:name="Grid Table 1 Light Accent 3" w:uiPriority="46"/>
-    <w:lsdException w:name="Grid Table 2 Accent 3" w:uiPriority="47"/>
-    <w:lsdException w:name="Grid Table 3 Accent 3" w:uiPriority="48"/>
-    <w:lsdException w:name="Grid Table 4 Accent 3" w:uiPriority="49"/>
-    <w:lsdException w:name="Grid Table 5 Dark Accent 3" w:uiPriority="50"/>
-    <w:lsdException w:name="Grid Table 6 Colorful Accent 3" w:uiPriority="51"/>
-    <w:lsdException w:name="Grid Table 7 Colorful Accent 3" w:uiPriority="52"/>
-    <w:lsdException w:name="Grid Table 1 Light Accent 4" w:uiPriority="46"/>
-    <w:lsdException w:name="Grid Table 2 Accent 4" w:uiPriority="47"/>
-    <w:lsdException w:name="Grid Table 3 Accent 4" w:uiPriority="48"/>
-    <w:lsdException w:name="Grid Table 4 Accent 4" w:uiPriority="49"/>
-    <w:lsdException w:name="Grid Table 5 Dark Accent 4" w:uiPriority="50"/>
-    <w:lsdException w:name="Grid Table 6 Colorful Accent 4" w:uiPriority="51"/>
-    <w:lsdException w:name="Grid Table 7 Colorful Accent 4" w:uiPriority="52"/>
-    <w:lsdException w:name="Grid Table 1 Light Accent 5" w:uiPriority="46"/>
-    <w:lsdException w:name="Grid Table 2 Accent 5" w:uiPriority="47"/>
-    <w:lsdException w:name="Grid Table 3 Accent 5" w:uiPriority="48"/>
-    <w:lsdException w:name="Grid Table 4 Accent 5" w:uiPriority="49"/>
-    <w:lsdException w:name="Grid Table 5 Dark Accent 5" w:uiPriority="50"/>
-    <w:lsdException w:name="Grid Table 6 Colorful Accent 5" w:uiPriority="51"/>
-    <w:lsdException w:name="Grid Table 7 Colorful Accent 5" w:uiPriority="52"/>
-    <w:lsdException w:name="Grid Table 1 Light Accent 6" w:uiPriority="46"/>
-    <w:lsdException w:name="Grid Table 2 Accent 6" w:uiPriority="47"/>
-    <w:lsdException w:name="Grid Table 3 Accent 6" w:uiPriority="48"/>
-    <w:lsdException w:name="Grid Table 4 Accent 6" w:uiPriority="49"/>
-    <w:lsdException w:name="Grid Table 5 Dark Accent 6" w:uiPriority="50"/>
-    <w:lsdException w:name="Grid Table 6 Colorful Accent 6" w:uiPriority="51"/>
-    <w:lsdException w:name="Grid Table 7 Colorful Accent 6" w:uiPriority="52"/>
-    <w:lsdException w:name="List Table 1 Light" w:uiPriority="46"/>
-    <w:lsdException w:name="List Table 2" w:uiPriority="47"/>
-    <w:lsdException w:name="List Table 3" w:uiPriority="48"/>
-    <w:lsdException w:name="List Table 4" w:uiPriority="49"/>
-    <w:lsdException w:name="List Table 5 Dark" w:uiPriority="50"/>
-    <w:lsdException w:name="List Table 6 Colorful" w:uiPriority="51"/>
-    <w:lsdException w:name="List Table 7 Colorful" w:uiPriority="52"/>
-    <w:lsdException w:name="List Table 1 Light Accent 1" w:uiPriority="46"/>
-    <w:lsdException w:name="List Table 2 Accent 1" w:uiPriority="47"/>
-    <w:lsdException w:name="List Table 3 Accent 1" w:uiPriority="48"/>
-    <w:lsdException w:name="List Table 4 Accent 1" w:uiPriority="49"/>
-    <w:lsdException w:name="List Table 5 Dark Accent 1" w:uiPriority="50"/>
-    <w:lsdException w:name="List Table 6 Colorful Accent 1" w:uiPriority="51"/>
-    <w:lsdException w:name="List Table 7 Colorful Accent 1" w:uiPriority="52"/>
-    <w:lsdException w:name="List Table 1 Light Accent 2" w:uiPriority="46"/>
-    <w:lsdException w:name="List Table 2 Accent 2" w:uiPriority="47"/>
-    <w:lsdException w:name="List Table 3 Accent 2" w:uiPriority="48"/>
-    <w:lsdException w:name="List Table 4 Accent 2" w:uiPriority="49"/>
-    <w:lsdException w:name="List Table 5 Dark Accent 2" w:uiPriority="50"/>
-    <w:lsdException w:name="List Table 6 Colorful Accent 2" w:uiPriority="51"/>
-    <w:lsdException w:name="List Table 7 Colorful Accent 2" w:uiPriority="52"/>
-    <w:lsdException w:name="List Table 1 Light Accent 3" w:uiPriority="46"/>
-    <w:lsdException w:name="List Table 2 Accent 3" w:uiPriority="47"/>
-    <w:lsdException w:name="List Table 3 Accent 3" w:uiPriority="48"/>
-    <w:lsdException w:name="List Table 4 Accent 3" w:uiPriority="49"/>
-    <w:lsdException w:name="List Table 5 Dark Accent 3" w:uiPriority="50"/>
-    <w:lsdException w:name="List Table 6 Colorful Accent 3" w:uiPriority="51"/>
-    <w:lsdException w:name="List Table 7 Colorful Accent 3" w:uiPriority="52"/>
-    <w:lsdException w:name="List Table 1 Light Accent 4" w:uiPriority="46"/>
-    <w:lsdException w:name="List Table 2 Accent 4" w:uiPriority="47"/>
-    <w:lsdException w:name="List Table 3 Accent 4" w:uiPriority="48"/>
-    <w:lsdException w:name="List Table 4 Accent 4" w:uiPriority="49"/>
-    <w:lsdException w:name="List Table 5 Dark Accent 4" w:uiPriority="50"/>
-    <w:lsdException w:name="List Table 6 Colorful Accent 4" w:uiPriority="51"/>
-    <w:lsdException w:name="List Table 7 Colorful Accent 4" w:uiPriority="52"/>
-    <w:lsdException w:name="List Table 1 Light Accent 5" w:uiPriority="46"/>
-    <w:lsdException w:name="List Table 2 Accent 5" w:uiPriority="47"/>
-    <w:lsdException w:name="List Table 3 Accent 5" w:uiPriority="48"/>
-    <w:lsdException w:name="List Table 4 Accent 5" w:uiPriority="49"/>
-    <w:lsdException w:name="List Table 5 Dark Accent 5" w:uiPriority="50"/>
-    <w:lsdException w:name="List Table 6 Colorful Accent 5" w:uiPriority="51"/>
-    <w:lsdException w:name="List Table 7 Colorful Accent 5" w:uiPriority="52"/>
-    <w:lsdException w:name="List Table 1 Light Accent 6" w:uiPriority="46"/>
-    <w:lsdException w:name="List Table 2 Accent 6" w:uiPriority="47"/>
-    <w:lsdException w:name="List Table 3 Accent 6" w:uiPriority="48"/>
-    <w:lsdException w:name="List Table 4 Accent 6" w:uiPriority="49"/>
-    <w:lsdException w:name="List Table 5 Dark Accent 6" w:uiPriority="50"/>
-    <w:lsdException w:name="List Table 6 Colorful Accent 6" w:uiPriority="51"/>
-    <w:lsdException w:name="List Table 7 Colorful Accent 6" w:uiPriority="52"/>
-    <w:lsdException w:name="Mention" w:semiHidden="1" w:unhideWhenUsed="1"/>
-    <w:lsdException w:name="Smart Hyperlink" w:semiHidden="1" w:unhideWhenUsed="1"/>
-    <w:lsdException w:name="Hashtag" w:semiHidden="1" w:unhideWhenUsed="1"/>
-    <w:lsdException w:name="Unresolved Mention" w:semiHidden="1" w:unhideWhenUsed="1"/>
-    <w:lsdException w:name="Smart Link" w:semiHidden="1" w:unhideWhenUsed="1"/>
-  </w:latentStyles>
-  <w:style w:type="paragraph" w:styleId="Normal" w:default="1">
+  <w:style w:type="paragraph" w:styleId="Normal">
     <w:name w:val="Normal"/>
     <w:qFormat/>
     <w:pPr>
       <w:widowControl/>
       <w:suppressAutoHyphens w:val="true"/>
+      <w:kinsoku w:val="true"/>
+      <w:overflowPunct w:val="true"/>
+      <w:autoSpaceDE w:val="true"/>
       <w:bidi w:val="0"/>
       <w:spacing w:before="0" w:after="0"/>
       <w:jc w:val="left"/>
@@ -3158,39 +2716,29 @@
       <w:lang w:val="en-CA" w:eastAsia="zh-CN" w:bidi="hi-IN"/>
     </w:rPr>
   </w:style>
-  <w:style w:type="character" w:styleId="DefaultParagraphFont" w:default="1">
+  <w:style w:type="character" w:styleId="DefaultParagraphFont">
     <w:name w:val="Default Paragraph Font"/>
-    <w:uiPriority w:val="1"/>
-    <w:semiHidden/>
-    <w:unhideWhenUsed/>
     <w:qFormat/>
     <w:rPr/>
   </w:style>
   <w:style w:type="character" w:styleId="InternetLink">
     <w:name w:val="Hyperlink"/>
     <w:basedOn w:val="DefaultParagraphFont"/>
-    <w:uiPriority w:val="99"/>
-    <w:unhideWhenUsed/>
-    <w:rsid w:val="009b4b9f"/>
     <w:rPr>
-      <w:color w:val="0563C1" w:themeColor="hyperlink"/>
+      <w:color w:val="0563C1"/>
       <w:u w:val="single"/>
     </w:rPr>
   </w:style>
   <w:style w:type="character" w:styleId="UnresolvedMention">
     <w:name w:val="Unresolved Mention"/>
     <w:basedOn w:val="DefaultParagraphFont"/>
-    <w:uiPriority w:val="99"/>
-    <w:semiHidden/>
-    <w:unhideWhenUsed/>
     <w:qFormat/>
-    <w:rsid w:val="009b4b9f"/>
     <w:rPr>
       <w:color w:val="605E5C"/>
-      <w:shd w:fill="E1DFDD" w:val="clear"/>
+      <w:highlight w:val="lightGray"/>
     </w:rPr>
   </w:style>
-  <w:style w:type="paragraph" w:styleId="Heading" w:customStyle="1">
+  <w:style w:type="paragraph" w:styleId="Heading">
     <w:name w:val="Heading"/>
     <w:basedOn w:val="Normal"/>
     <w:next w:val="TextBody"/>
@@ -3235,7 +2783,7 @@
       <w:szCs w:val="24"/>
     </w:rPr>
   </w:style>
-  <w:style w:type="paragraph" w:styleId="Index" w:customStyle="1">
+  <w:style w:type="paragraph" w:styleId="Index">
     <w:name w:val="Index"/>
     <w:basedOn w:val="Normal"/>
     <w:qFormat/>
@@ -3257,7 +2805,7 @@
       <w:iCs/>
     </w:rPr>
   </w:style>
-  <w:style w:type="paragraph" w:styleId="PreformattedText" w:customStyle="1">
+  <w:style w:type="paragraph" w:styleId="PreformattedText">
     <w:name w:val="Preformatted Text"/>
     <w:basedOn w:val="Normal"/>
     <w:qFormat/>
@@ -3268,322 +2816,9 @@
       <w:szCs w:val="20"/>
     </w:rPr>
   </w:style>
-  <w:style w:type="numbering" w:styleId="NoList" w:default="1">
+  <w:style w:type="numbering" w:styleId="NoList">
     <w:name w:val="No List"/>
-    <w:uiPriority w:val="99"/>
-    <w:semiHidden/>
-    <w:unhideWhenUsed/>
     <w:qFormat/>
   </w:style>
-  <w:style w:type="table" w:default="1" w:styleId="TableNormal">
-    <w:name w:val="Normal Table"/>
-    <w:uiPriority w:val="99"/>
-    <w:semiHidden/>
-    <w:unhideWhenUsed/>
-    <w:tblPr>
-      <w:tblInd w:w="0" w:type="dxa"/>
-      <w:tblCellMar>
-        <w:top w:w="0" w:type="dxa"/>
-        <w:left w:w="108" w:type="dxa"/>
-        <w:bottom w:w="0" w:type="dxa"/>
-        <w:right w:w="108" w:type="dxa"/>
-      </w:tblCellMar>
-    </w:tblPr>
-  </w:style>
 </w:styles>
-</file>
-
-<file path=word/theme/theme1.xml><?xml version="1.0" encoding="utf-8"?>
-<a:theme xmlns:a="http://schemas.openxmlformats.org/drawingml/2006/main" name="Office Theme">
-  <a:themeElements>
-    <a:clrScheme name="Office">
-      <a:dk1>
-        <a:sysClr val="windowText" lastClr="000000"/>
-      </a:dk1>
-      <a:lt1>
-        <a:sysClr val="window" lastClr="FFFFFF"/>
-      </a:lt1>
-      <a:dk2>
-        <a:srgbClr val="44546A"/>
-      </a:dk2>
-      <a:lt2>
-        <a:srgbClr val="E7E6E6"/>
-      </a:lt2>
-      <a:accent1>
-        <a:srgbClr val="4472C4"/>
-      </a:accent1>
-      <a:accent2>
-        <a:srgbClr val="ED7D31"/>
-      </a:accent2>
-      <a:accent3>
-        <a:srgbClr val="A5A5A5"/>
-      </a:accent3>
-      <a:accent4>
-        <a:srgbClr val="FFC000"/>
-      </a:accent4>
-      <a:accent5>
-        <a:srgbClr val="5B9BD5"/>
-      </a:accent5>
-      <a:accent6>
-        <a:srgbClr val="70AD47"/>
-      </a:accent6>
-      <a:hlink>
-        <a:srgbClr val="0563C1"/>
-      </a:hlink>
-      <a:folHlink>
-        <a:srgbClr val="954F72"/>
-      </a:folHlink>
-    </a:clrScheme>
-    <a:fontScheme name="Office">
-      <a:majorFont>
-        <a:latin typeface="Calibri Light" panose="020F0302020204030204"/>
-        <a:ea typeface=""/>
-        <a:cs typeface=""/>
-        <a:font script="Jpan" typeface="游ゴシック Light"/>
-        <a:font script="Hang" typeface="맑은 고딕"/>
-        <a:font script="Hans" typeface="等线 Light"/>
-        <a:font script="Hant" typeface="新細明體"/>
-        <a:font script="Arab" typeface="Times New Roman"/>
-        <a:font script="Hebr" typeface="Times New Roman"/>
-        <a:font script="Thai" typeface="Angsana New"/>
-        <a:font script="Ethi" typeface="Nyala"/>
-        <a:font script="Beng" typeface="Vrinda"/>
-        <a:font script="Gujr" typeface="Shruti"/>
-        <a:font script="Khmr" typeface="MoolBoran"/>
-        <a:font script="Knda" typeface="Tunga"/>
-        <a:font script="Guru" typeface="Raavi"/>
-        <a:font script="Cans" typeface="Euphemia"/>
-        <a:font script="Cher" typeface="Plantagenet Cherokee"/>
-        <a:font script="Yiii" typeface="Microsoft Yi Baiti"/>
-        <a:font script="Tibt" typeface="Microsoft Himalaya"/>
-        <a:font script="Thaa" typeface="MV Boli"/>
-        <a:font script="Deva" typeface="Mangal"/>
-        <a:font script="Telu" typeface="Gautami"/>
-        <a:font script="Taml" typeface="Latha"/>
-        <a:font script="Syrc" typeface="Estrangelo Edessa"/>
-        <a:font script="Orya" typeface="Kalinga"/>
-        <a:font script="Mlym" typeface="Kartika"/>
-        <a:font script="Laoo" typeface="DokChampa"/>
-        <a:font script="Sinh" typeface="Iskoola Pota"/>
-        <a:font script="Mong" typeface="Mongolian Baiti"/>
-        <a:font script="Viet" typeface="Times New Roman"/>
-        <a:font script="Uigh" typeface="Microsoft Uighur"/>
-        <a:font script="Geor" typeface="Sylfaen"/>
-        <a:font script="Armn" typeface="Arial"/>
-        <a:font script="Bugi" typeface="Leelawadee UI"/>
-        <a:font script="Bopo" typeface="Microsoft JhengHei"/>
-        <a:font script="Java" typeface="Javanese Text"/>
-        <a:font script="Lisu" typeface="Segoe UI"/>
-        <a:font script="Mymr" typeface="Myanmar Text"/>
-        <a:font script="Nkoo" typeface="Ebrima"/>
-        <a:font script="Olck" typeface="Nirmala UI"/>
-        <a:font script="Osma" typeface="Ebrima"/>
-        <a:font script="Phag" typeface="Phagspa"/>
-        <a:font script="Syrn" typeface="Estrangelo Edessa"/>
-        <a:font script="Syrj" typeface="Estrangelo Edessa"/>
-        <a:font script="Syre" typeface="Estrangelo Edessa"/>
-        <a:font script="Sora" typeface="Nirmala UI"/>
-        <a:font script="Tale" typeface="Microsoft Tai Le"/>
-        <a:font script="Talu" typeface="Microsoft New Tai Lue"/>
-        <a:font script="Tfng" typeface="Ebrima"/>
-      </a:majorFont>
-      <a:minorFont>
-        <a:latin typeface="Calibri" panose="020F0502020204030204"/>
-        <a:ea typeface=""/>
-        <a:cs typeface=""/>
-        <a:font script="Jpan" typeface="游明朝"/>
-        <a:font script="Hang" typeface="맑은 고딕"/>
-        <a:font script="Hans" typeface="等线"/>
-        <a:font script="Hant" typeface="新細明體"/>
-        <a:font script="Arab" typeface="Arial"/>
-        <a:font script="Hebr" typeface="Arial"/>
-        <a:font script="Thai" typeface="Cordia New"/>
-        <a:font script="Ethi" typeface="Nyala"/>
-        <a:font script="Beng" typeface="Vrinda"/>
-        <a:font script="Gujr" typeface="Shruti"/>
-        <a:font script="Khmr" typeface="DaunPenh"/>
-        <a:font script="Knda" typeface="Tunga"/>
-        <a:font script="Guru" typeface="Raavi"/>
-        <a:font script="Cans" typeface="Euphemia"/>
-        <a:font script="Cher" typeface="Plantagenet Cherokee"/>
-        <a:font script="Yiii" typeface="Microsoft Yi Baiti"/>
-        <a:font script="Tibt" typeface="Microsoft Himalaya"/>
-        <a:font script="Thaa" typeface="MV Boli"/>
-        <a:font script="Deva" typeface="Mangal"/>
-        <a:font script="Telu" typeface="Gautami"/>
-        <a:font script="Taml" typeface="Latha"/>
-        <a:font script="Syrc" typeface="Estrangelo Edessa"/>
-        <a:font script="Orya" typeface="Kalinga"/>
-        <a:font script="Mlym" typeface="Kartika"/>
-        <a:font script="Laoo" typeface="DokChampa"/>
-        <a:font script="Sinh" typeface="Iskoola Pota"/>
-        <a:font script="Mong" typeface="Mongolian Baiti"/>
-        <a:font script="Viet" typeface="Arial"/>
-        <a:font script="Uigh" typeface="Microsoft Uighur"/>
-        <a:font script="Geor" typeface="Sylfaen"/>
-        <a:font script="Armn" typeface="Arial"/>
-        <a:font script="Bugi" typeface="Leelawadee UI"/>
-        <a:font script="Bopo" typeface="Microsoft JhengHei"/>
-        <a:font script="Java" typeface="Javanese Text"/>
-        <a:font script="Lisu" typeface="Segoe UI"/>
-        <a:font script="Mymr" typeface="Myanmar Text"/>
-        <a:font script="Nkoo" typeface="Ebrima"/>
-        <a:font script="Olck" typeface="Nirmala UI"/>
-        <a:font script="Osma" typeface="Ebrima"/>
-        <a:font script="Phag" typeface="Phagspa"/>
-        <a:font script="Syrn" typeface="Estrangelo Edessa"/>
-        <a:font script="Syrj" typeface="Estrangelo Edessa"/>
-        <a:font script="Syre" typeface="Estrangelo Edessa"/>
-        <a:font script="Sora" typeface="Nirmala UI"/>
-        <a:font script="Tale" typeface="Microsoft Tai Le"/>
-        <a:font script="Talu" typeface="Microsoft New Tai Lue"/>
-        <a:font script="Tfng" typeface="Ebrima"/>
-      </a:minorFont>
-    </a:fontScheme>
-    <a:fmtScheme name="Office">
-      <a:fillStyleLst>
-        <a:solidFill>
-          <a:schemeClr val="phClr"/>
-        </a:solidFill>
-        <a:gradFill rotWithShape="1">
-          <a:gsLst>
-            <a:gs pos="0">
-              <a:schemeClr val="phClr">
-                <a:lumMod val="110000"/>
-                <a:satMod val="105000"/>
-                <a:tint val="67000"/>
-              </a:schemeClr>
-            </a:gs>
-            <a:gs pos="50000">
-              <a:schemeClr val="phClr">
-                <a:lumMod val="105000"/>
-                <a:satMod val="103000"/>
-                <a:tint val="73000"/>
-              </a:schemeClr>
-            </a:gs>
-            <a:gs pos="100000">
-              <a:schemeClr val="phClr">
-                <a:lumMod val="105000"/>
-                <a:satMod val="109000"/>
-                <a:tint val="81000"/>
-              </a:schemeClr>
-            </a:gs>
-          </a:gsLst>
-          <a:lin ang="5400000" scaled="0"/>
-        </a:gradFill>
-        <a:gradFill rotWithShape="1">
-          <a:gsLst>
-            <a:gs pos="0">
-              <a:schemeClr val="phClr">
-                <a:satMod val="103000"/>
-                <a:lumMod val="102000"/>
-                <a:tint val="94000"/>
-              </a:schemeClr>
-            </a:gs>
-            <a:gs pos="50000">
-              <a:schemeClr val="phClr">
-                <a:satMod val="110000"/>
-                <a:lumMod val="100000"/>
-                <a:shade val="100000"/>
-              </a:schemeClr>
-            </a:gs>
-            <a:gs pos="100000">
-              <a:schemeClr val="phClr">
-                <a:lumMod val="99000"/>
-                <a:satMod val="120000"/>
-                <a:shade val="78000"/>
-              </a:schemeClr>
-            </a:gs>
-          </a:gsLst>
-          <a:lin ang="5400000" scaled="0"/>
-        </a:gradFill>
-      </a:fillStyleLst>
-      <a:lnStyleLst>
-        <a:ln w="6350" cap="flat" cmpd="sng" algn="ctr">
-          <a:solidFill>
-            <a:schemeClr val="phClr"/>
-          </a:solidFill>
-          <a:prstDash val="solid"/>
-          <a:miter lim="800000"/>
-        </a:ln>
-        <a:ln w="12700" cap="flat" cmpd="sng" algn="ctr">
-          <a:solidFill>
-            <a:schemeClr val="phClr"/>
-          </a:solidFill>
-          <a:prstDash val="solid"/>
-          <a:miter lim="800000"/>
-        </a:ln>
-        <a:ln w="19050" cap="flat" cmpd="sng" algn="ctr">
-          <a:solidFill>
-            <a:schemeClr val="phClr"/>
-          </a:solidFill>
-          <a:prstDash val="solid"/>
-          <a:miter lim="800000"/>
-        </a:ln>
-      </a:lnStyleLst>
-      <a:effectStyleLst>
-        <a:effectStyle>
-          <a:effectLst/>
-        </a:effectStyle>
-        <a:effectStyle>
-          <a:effectLst/>
-        </a:effectStyle>
-        <a:effectStyle>
-          <a:effectLst>
-            <a:outerShdw blurRad="57150" dist="19050" dir="5400000" algn="ctr" rotWithShape="0">
-              <a:srgbClr val="000000">
-                <a:alpha val="63000"/>
-              </a:srgbClr>
-            </a:outerShdw>
-          </a:effectLst>
-        </a:effectStyle>
-      </a:effectStyleLst>
-      <a:bgFillStyleLst>
-        <a:solidFill>
-          <a:schemeClr val="phClr"/>
-        </a:solidFill>
-        <a:solidFill>
-          <a:schemeClr val="phClr">
-            <a:tint val="95000"/>
-            <a:satMod val="170000"/>
-          </a:schemeClr>
-        </a:solidFill>
-        <a:gradFill rotWithShape="1">
-          <a:gsLst>
-            <a:gs pos="0">
-              <a:schemeClr val="phClr">
-                <a:tint val="93000"/>
-                <a:satMod val="150000"/>
-                <a:shade val="98000"/>
-                <a:lumMod val="102000"/>
-              </a:schemeClr>
-            </a:gs>
-            <a:gs pos="50000">
-              <a:schemeClr val="phClr">
-                <a:tint val="98000"/>
-                <a:satMod val="130000"/>
-                <a:shade val="90000"/>
-                <a:lumMod val="103000"/>
-              </a:schemeClr>
-            </a:gs>
-            <a:gs pos="100000">
-              <a:schemeClr val="phClr">
-                <a:shade val="63000"/>
-                <a:satMod val="120000"/>
-              </a:schemeClr>
-            </a:gs>
-          </a:gsLst>
-          <a:lin ang="5400000" scaled="0"/>
-        </a:gradFill>
-      </a:bgFillStyleLst>
-    </a:fmtScheme>
-  </a:themeElements>
-  <a:objectDefaults/>
-  <a:extraClrSchemeLst/>
-  <a:extLst>
-    <a:ext uri="{05A4C25C-085E-4340-85A3-A5531E510DB2}">
-      <thm15:themeFamily xmlns:thm15="http://schemas.microsoft.com/office/thememl/2012/main" name="Office Theme" id="{62F939B6-93AF-4DB8-9C6B-D6C7DFDC589F}" vid="{4A3C46E8-61CC-4603-A589-7422A47A8E4A}"/>
-    </a:ext>
-  </a:extLst>
-</a:theme>
 </file>
</xml_diff>